<commit_message>
pubblicazione sigitwebn versione 4.12.1
</commit_message>
<xml_diff>
--- a/sigitwebn/src/web/sigitwebn/docx/Lettera_Avviso_modello.docx
+++ b/sigitwebn/src/web/sigitwebn/docx/Lettera_Avviso_modello.docx
@@ -1,12 +1,20 @@
 
 <file path=word/document.xml><?xml version="1.0" encoding="utf-8"?>
-<w:document xmlns:wpc="http://schemas.microsoft.com/office/word/2010/wordprocessingCanvas" xmlns:cx="http://schemas.microsoft.com/office/drawing/2014/chartex" xmlns:cx1="http://schemas.microsoft.com/office/drawing/2015/9/8/chartex" xmlns:cx2="http://schemas.microsoft.com/office/drawing/2015/10/21/chartex" xmlns:cx3="http://schemas.microsoft.com/office/drawing/2016/5/9/chartex" xmlns:cx4="http://schemas.microsoft.com/office/drawing/2016/5/10/chartex" xmlns:cx5="http://schemas.microsoft.com/office/drawing/2016/5/11/chartex" xmlns:cx6="http://schemas.microsoft.com/office/drawing/2016/5/12/chartex" xmlns:cx7="http://schemas.microsoft.com/office/drawing/2016/5/13/chartex" xmlns:cx8="http://schemas.microsoft.com/office/drawing/2016/5/14/chartex" xmlns:mc="http://schemas.openxmlformats.org/markup-compatibility/2006" xmlns:aink="http://schemas.microsoft.com/office/drawing/2016/ink" xmlns:am3d="http://schemas.microsoft.com/office/drawing/2017/model3d" xmlns:o="urn:schemas-microsoft-com:office:office" xmlns:r="http://schemas.openxmlformats.org/officeDocument/2006/relationships" xmlns:m="http://schemas.openxmlformats.org/officeDocument/2006/math" xmlns:v="urn:schemas-microsoft-com:vml" xmlns:wp14="http://schemas.microsoft.com/office/word/2010/wordprocessingDrawing" xmlns:wp="http://schemas.openxmlformats.org/drawingml/2006/wordprocessingDrawing" xmlns:w10="urn:schemas-microsoft-com:office:word" xmlns:w="http://schemas.openxmlformats.org/wordprocessingml/2006/main" xmlns:w14="http://schemas.microsoft.com/office/word/2010/wordml" xmlns:w15="http://schemas.microsoft.com/office/word/2012/wordml" xmlns:w16cex="http://schemas.microsoft.com/office/word/2018/wordml/cex" xmlns:w16cid="http://schemas.microsoft.com/office/word/2016/wordml/cid" xmlns:w16="http://schemas.microsoft.com/office/word/2018/wordml" xmlns:w16sdtdh="http://schemas.microsoft.com/office/word/2020/wordml/sdtdatahash" xmlns:w16se="http://schemas.microsoft.com/office/word/2015/wordml/symex" xmlns:wpg="http://schemas.microsoft.com/office/word/2010/wordprocessingGroup" xmlns:wpi="http://schemas.microsoft.com/office/word/2010/wordprocessingInk" xmlns:wne="http://schemas.microsoft.com/office/word/2006/wordml" xmlns:wps="http://schemas.microsoft.com/office/word/2010/wordprocessingShape" mc:Ignorable="w14 w15 w16se w16cid w16 w16cex w16sdtdh wp14">
+<w:document xmlns:wpc="http://schemas.microsoft.com/office/word/2010/wordprocessingCanvas" xmlns:cx="http://schemas.microsoft.com/office/drawing/2014/chartex" xmlns:cx1="http://schemas.microsoft.com/office/drawing/2015/9/8/chartex" xmlns:cx2="http://schemas.microsoft.com/office/drawing/2015/10/21/chartex" xmlns:cx3="http://schemas.microsoft.com/office/drawing/2016/5/9/chartex" xmlns:cx4="http://schemas.microsoft.com/office/drawing/2016/5/10/chartex" xmlns:cx5="http://schemas.microsoft.com/office/drawing/2016/5/11/chartex" xmlns:cx6="http://schemas.microsoft.com/office/drawing/2016/5/12/chartex" xmlns:cx7="http://schemas.microsoft.com/office/drawing/2016/5/13/chartex" xmlns:cx8="http://schemas.microsoft.com/office/drawing/2016/5/14/chartex" xmlns:mc="http://schemas.openxmlformats.org/markup-compatibility/2006" xmlns:aink="http://schemas.microsoft.com/office/drawing/2016/ink" xmlns:am3d="http://schemas.microsoft.com/office/drawing/2017/model3d" xmlns:o="urn:schemas-microsoft-com:office:office" xmlns:oel="http://schemas.microsoft.com/office/2019/extlst" xmlns:r="http://schemas.openxmlformats.org/officeDocument/2006/relationships" xmlns:m="http://schemas.openxmlformats.org/officeDocument/2006/math" xmlns:v="urn:schemas-microsoft-com:vml" xmlns:wp14="http://schemas.microsoft.com/office/word/2010/wordprocessingDrawing" xmlns:wp="http://schemas.openxmlformats.org/drawingml/2006/wordprocessingDrawing" xmlns:w10="urn:schemas-microsoft-com:office:word" xmlns:w="http://schemas.openxmlformats.org/wordprocessingml/2006/main" xmlns:w14="http://schemas.microsoft.com/office/word/2010/wordml" xmlns:w15="http://schemas.microsoft.com/office/word/2012/wordml" xmlns:w16cex="http://schemas.microsoft.com/office/word/2018/wordml/cex" xmlns:w16cid="http://schemas.microsoft.com/office/word/2016/wordml/cid" xmlns:w16="http://schemas.microsoft.com/office/word/2018/wordml" xmlns:w16sdtdh="http://schemas.microsoft.com/office/word/2020/wordml/sdtdatahash" xmlns:w16se="http://schemas.microsoft.com/office/word/2015/wordml/symex" xmlns:wpg="http://schemas.microsoft.com/office/word/2010/wordprocessingGroup" xmlns:wpi="http://schemas.microsoft.com/office/word/2010/wordprocessingInk" xmlns:wne="http://schemas.microsoft.com/office/word/2006/wordml" xmlns:wps="http://schemas.microsoft.com/office/word/2010/wordprocessingShape" mc:Ignorable="w14 w15 w16se w16cid w16 w16cex w16sdtdh wp14">
   <w:background w:color="FFFFFF"/>
   <w:body>
     <w:p>
       <w:pPr>
         <w:pStyle w:val="Corpotesto"/>
       </w:pPr>
+      <w:r>
+        <w:rPr>
+          <w:b/>
+          <w:sz w:val="20"/>
+          <w:u w:val="single"/>
+        </w:rPr>
+        <w:t xml:space="preserve"> </w:t>
+      </w:r>
       <w:r>
         <w:rPr>
           <w:b/>
@@ -73,81 +81,570 @@
       <w:pPr>
         <w:rPr>
           <w:bCs/>
-          <w:sz w:val="22"/>
-          <w:szCs w:val="22"/>
-        </w:rPr>
-      </w:pPr>
-      <w:r>
-        <w:rPr>
-          <w:bCs/>
-          <w:sz w:val="22"/>
-          <w:szCs w:val="22"/>
+          <w:sz w:val="20"/>
+          <w:szCs w:val="20"/>
+        </w:rPr>
+      </w:pPr>
+      <w:r>
+        <w:rPr>
+          <w:bCs/>
+          <w:sz w:val="20"/>
+          <w:szCs w:val="20"/>
+        </w:rPr>
+        <w:t xml:space="preserve">        </w:t>
+      </w:r>
+      <w:r>
+        <w:rPr>
+          <w:bCs/>
+          <w:sz w:val="20"/>
+          <w:szCs w:val="20"/>
+        </w:rPr>
+        <w:t xml:space="preserve"> </w:t>
+      </w:r>
+      <w:r>
+        <w:rPr>
+          <w:bCs/>
+          <w:sz w:val="20"/>
+          <w:szCs w:val="20"/>
+        </w:rPr>
+        <w:t xml:space="preserve">                                                  </w:t>
+      </w:r>
+      <w:r>
+        <w:rPr>
+          <w:bCs/>
+          <w:sz w:val="20"/>
+          <w:szCs w:val="20"/>
         </w:rPr>
         <w:t>A Spett.le</w:t>
       </w:r>
       <w:r>
         <w:rPr>
           <w:bCs/>
-          <w:sz w:val="22"/>
-          <w:szCs w:val="22"/>
+          <w:sz w:val="20"/>
+          <w:szCs w:val="20"/>
         </w:rPr>
         <w:t xml:space="preserve"> </w:t>
       </w:r>
-    </w:p>
-    <w:p>
-      <w:r>
+      <w:r>
+        <w:rPr>
+          <w:bCs/>
+          <w:sz w:val="20"/>
+          <w:szCs w:val="20"/>
+        </w:rPr>
         <w:t>{{</w:t>
       </w:r>
       <w:proofErr w:type="spellStart"/>
       <w:r>
+        <w:rPr>
+          <w:bCs/>
+          <w:sz w:val="20"/>
+          <w:szCs w:val="20"/>
+        </w:rPr>
+        <w:t>dati_responsabile</w:t>
+      </w:r>
+      <w:proofErr w:type="spellEnd"/>
+      <w:r>
+        <w:rPr>
+          <w:bCs/>
+          <w:sz w:val="20"/>
+          <w:szCs w:val="20"/>
+        </w:rPr>
+        <w:t>}}</w:t>
+      </w:r>
+    </w:p>
+    <w:p>
+      <w:pPr>
+        <w:rPr>
+          <w:sz w:val="20"/>
+          <w:szCs w:val="20"/>
+        </w:rPr>
+      </w:pPr>
+      <w:r>
+        <w:rPr>
+          <w:bCs/>
+          <w:sz w:val="20"/>
+          <w:szCs w:val="20"/>
+        </w:rPr>
+        <w:t xml:space="preserve">       </w:t>
+      </w:r>
+      <w:r>
+        <w:rPr>
+          <w:bCs/>
+          <w:sz w:val="20"/>
+          <w:szCs w:val="20"/>
+        </w:rPr>
+        <w:t xml:space="preserve"> </w:t>
+      </w:r>
+      <w:r>
+        <w:rPr>
+          <w:bCs/>
+          <w:sz w:val="20"/>
+          <w:szCs w:val="20"/>
+        </w:rPr>
+        <w:t xml:space="preserve">                                                                    </w:t>
+      </w:r>
+      <w:r>
+        <w:rPr>
+          <w:sz w:val="20"/>
+          <w:szCs w:val="20"/>
+        </w:rPr>
+        <w:t>{{</w:t>
+      </w:r>
+      <w:proofErr w:type="spellStart"/>
+      <w:r>
+        <w:rPr>
+          <w:sz w:val="20"/>
+          <w:szCs w:val="20"/>
+        </w:rPr>
+        <w:t>via_responsabile</w:t>
+      </w:r>
+      <w:proofErr w:type="spellEnd"/>
+      <w:r>
+        <w:rPr>
+          <w:sz w:val="20"/>
+          <w:szCs w:val="20"/>
+        </w:rPr>
+        <w:t>}}</w:t>
+      </w:r>
+    </w:p>
+    <w:p>
+      <w:pPr>
+        <w:rPr>
+          <w:sz w:val="20"/>
+          <w:szCs w:val="20"/>
+        </w:rPr>
+      </w:pPr>
+      <w:r>
+        <w:rPr>
+          <w:bCs/>
+          <w:sz w:val="20"/>
+          <w:szCs w:val="20"/>
+        </w:rPr>
+        <w:t xml:space="preserve">      </w:t>
+      </w:r>
+      <w:r>
+        <w:rPr>
+          <w:bCs/>
+          <w:sz w:val="20"/>
+          <w:szCs w:val="20"/>
+        </w:rPr>
+        <w:t xml:space="preserve"> </w:t>
+      </w:r>
+      <w:r>
+        <w:rPr>
+          <w:bCs/>
+          <w:sz w:val="20"/>
+          <w:szCs w:val="20"/>
+        </w:rPr>
+        <w:t xml:space="preserve">                                                                     </w:t>
+      </w:r>
+      <w:r>
+        <w:rPr>
+          <w:sz w:val="20"/>
+          <w:szCs w:val="20"/>
+        </w:rPr>
+        <w:t>{{</w:t>
+      </w:r>
+      <w:proofErr w:type="spellStart"/>
+      <w:r>
+        <w:rPr>
+          <w:sz w:val="20"/>
+          <w:szCs w:val="20"/>
+        </w:rPr>
+        <w:t>cap_responsabile</w:t>
+      </w:r>
+      <w:proofErr w:type="spellEnd"/>
+      <w:r>
+        <w:rPr>
+          <w:sz w:val="20"/>
+          <w:szCs w:val="20"/>
+        </w:rPr>
+        <w:t>}}</w:t>
+      </w:r>
+    </w:p>
+    <w:p>
+      <w:pPr>
+        <w:rPr>
+          <w:sz w:val="20"/>
+          <w:szCs w:val="20"/>
+        </w:rPr>
+      </w:pPr>
+      <w:r>
+        <w:rPr>
+          <w:bCs/>
+          <w:sz w:val="20"/>
+          <w:szCs w:val="20"/>
+        </w:rPr>
+        <w:t xml:space="preserve">     </w:t>
+      </w:r>
+      <w:r>
+        <w:rPr>
+          <w:bCs/>
+          <w:sz w:val="20"/>
+          <w:szCs w:val="20"/>
+        </w:rPr>
+        <w:t xml:space="preserve"> </w:t>
+      </w:r>
+      <w:r>
+        <w:rPr>
+          <w:bCs/>
+          <w:sz w:val="20"/>
+          <w:szCs w:val="20"/>
+        </w:rPr>
+        <w:t xml:space="preserve">                                                                      </w:t>
+      </w:r>
+      <w:r>
+        <w:rPr>
+          <w:sz w:val="20"/>
+          <w:szCs w:val="20"/>
+        </w:rPr>
+        <w:t>{{</w:t>
+      </w:r>
+      <w:proofErr w:type="spellStart"/>
+      <w:r>
+        <w:rPr>
+          <w:sz w:val="20"/>
+          <w:szCs w:val="20"/>
+        </w:rPr>
+        <w:t>email_responsabile</w:t>
+      </w:r>
+      <w:proofErr w:type="spellEnd"/>
+      <w:r>
+        <w:rPr>
+          <w:sz w:val="20"/>
+          <w:szCs w:val="20"/>
+        </w:rPr>
+        <w:t>}}</w:t>
+      </w:r>
+    </w:p>
+    <w:p>
+      <w:pPr>
+        <w:rPr>
+          <w:bCs/>
+          <w:sz w:val="20"/>
+          <w:szCs w:val="20"/>
+        </w:rPr>
+      </w:pPr>
+      <w:r>
+        <w:rPr>
+          <w:bCs/>
+          <w:sz w:val="20"/>
+          <w:szCs w:val="20"/>
+        </w:rPr>
+        <w:t xml:space="preserve">    </w:t>
+      </w:r>
+      <w:r>
+        <w:rPr>
+          <w:bCs/>
+          <w:sz w:val="20"/>
+          <w:szCs w:val="20"/>
+        </w:rPr>
+        <w:t xml:space="preserve"> </w:t>
+      </w:r>
+      <w:r>
+        <w:rPr>
+          <w:bCs/>
+          <w:sz w:val="20"/>
+          <w:szCs w:val="20"/>
+        </w:rPr>
+        <w:t xml:space="preserve">                                                                       </w:t>
+      </w:r>
+      <w:r>
+        <w:rPr>
+          <w:bCs/>
+          <w:sz w:val="20"/>
+          <w:szCs w:val="20"/>
+        </w:rPr>
+        <w:t>{{</w:t>
+      </w:r>
+      <w:proofErr w:type="spellStart"/>
+      <w:r>
+        <w:rPr>
+          <w:bCs/>
+          <w:sz w:val="20"/>
+          <w:szCs w:val="20"/>
+        </w:rPr>
+        <w:t>descr_dati_resp</w:t>
+      </w:r>
+      <w:proofErr w:type="spellEnd"/>
+      <w:r>
+        <w:rPr>
+          <w:bCs/>
+          <w:sz w:val="20"/>
+          <w:szCs w:val="20"/>
+        </w:rPr>
+        <w:t>}}</w:t>
+      </w:r>
+    </w:p>
+    <w:p>
+      <w:pPr>
+        <w:rPr>
+          <w:bCs/>
+          <w:sz w:val="20"/>
+          <w:szCs w:val="20"/>
+        </w:rPr>
+      </w:pPr>
+    </w:p>
+    <w:p>
+      <w:pPr>
+        <w:rPr>
+          <w:sz w:val="20"/>
+          <w:szCs w:val="20"/>
+        </w:rPr>
+      </w:pPr>
+      <w:r>
+        <w:rPr>
+          <w:bCs/>
+          <w:sz w:val="20"/>
+          <w:szCs w:val="20"/>
+        </w:rPr>
+        <w:t xml:space="preserve">   </w:t>
+      </w:r>
+      <w:r>
+        <w:rPr>
+          <w:bCs/>
+          <w:sz w:val="20"/>
+          <w:szCs w:val="20"/>
+        </w:rPr>
+        <w:t xml:space="preserve"> </w:t>
+      </w:r>
+      <w:r>
+        <w:rPr>
+          <w:bCs/>
+          <w:sz w:val="20"/>
+          <w:szCs w:val="20"/>
+        </w:rPr>
+        <w:t xml:space="preserve">                                                                        </w:t>
+      </w:r>
+      <w:r>
+        <w:rPr>
+          <w:sz w:val="20"/>
+          <w:szCs w:val="20"/>
+        </w:rPr>
+        <w:t>{{</w:t>
+      </w:r>
+      <w:proofErr w:type="spellStart"/>
+      <w:r>
+        <w:rPr>
+          <w:sz w:val="20"/>
+          <w:szCs w:val="20"/>
+        </w:rPr>
         <w:t>dati_terzo_resp</w:t>
       </w:r>
       <w:proofErr w:type="spellEnd"/>
       <w:r>
+        <w:rPr>
+          <w:sz w:val="20"/>
+          <w:szCs w:val="20"/>
+        </w:rPr>
         <w:t>}}</w:t>
       </w:r>
     </w:p>
     <w:p>
-      <w:r>
+      <w:pPr>
+        <w:rPr>
+          <w:sz w:val="20"/>
+          <w:szCs w:val="20"/>
+        </w:rPr>
+      </w:pPr>
+      <w:r>
+        <w:rPr>
+          <w:bCs/>
+          <w:sz w:val="20"/>
+          <w:szCs w:val="20"/>
+        </w:rPr>
+        <w:t xml:space="preserve">  </w:t>
+      </w:r>
+      <w:r>
+        <w:rPr>
+          <w:bCs/>
+          <w:sz w:val="20"/>
+          <w:szCs w:val="20"/>
+        </w:rPr>
+        <w:t xml:space="preserve"> </w:t>
+      </w:r>
+      <w:r>
+        <w:rPr>
+          <w:bCs/>
+          <w:sz w:val="20"/>
+          <w:szCs w:val="20"/>
+        </w:rPr>
+        <w:t xml:space="preserve">                                                                         </w:t>
+      </w:r>
+      <w:r>
+        <w:rPr>
+          <w:sz w:val="20"/>
+          <w:szCs w:val="20"/>
+        </w:rPr>
         <w:t>{{</w:t>
       </w:r>
       <w:proofErr w:type="spellStart"/>
       <w:r>
+        <w:rPr>
+          <w:sz w:val="20"/>
+          <w:szCs w:val="20"/>
+        </w:rPr>
         <w:t>via_terzo_resp</w:t>
       </w:r>
       <w:proofErr w:type="spellEnd"/>
       <w:r>
+        <w:rPr>
+          <w:sz w:val="20"/>
+          <w:szCs w:val="20"/>
+        </w:rPr>
         <w:t>}}</w:t>
       </w:r>
     </w:p>
     <w:p>
-      <w:r>
+      <w:pPr>
+        <w:rPr>
+          <w:sz w:val="20"/>
+          <w:szCs w:val="20"/>
+        </w:rPr>
+      </w:pPr>
+      <w:r>
+        <w:rPr>
+          <w:bCs/>
+          <w:sz w:val="20"/>
+          <w:szCs w:val="20"/>
+        </w:rPr>
+        <w:t xml:space="preserve"> </w:t>
+      </w:r>
+      <w:r>
+        <w:rPr>
+          <w:bCs/>
+          <w:sz w:val="20"/>
+          <w:szCs w:val="20"/>
+        </w:rPr>
+        <w:t xml:space="preserve"> </w:t>
+      </w:r>
+      <w:r>
+        <w:rPr>
+          <w:bCs/>
+          <w:sz w:val="20"/>
+          <w:szCs w:val="20"/>
+        </w:rPr>
+        <w:t xml:space="preserve">                                                                          </w:t>
+      </w:r>
+      <w:r>
+        <w:rPr>
+          <w:sz w:val="20"/>
+          <w:szCs w:val="20"/>
+        </w:rPr>
         <w:t>{{</w:t>
       </w:r>
       <w:proofErr w:type="spellStart"/>
       <w:r>
+        <w:rPr>
+          <w:sz w:val="20"/>
+          <w:szCs w:val="20"/>
+        </w:rPr>
         <w:t>cap_terzo_resp</w:t>
       </w:r>
       <w:proofErr w:type="spellEnd"/>
       <w:r>
+        <w:rPr>
+          <w:sz w:val="20"/>
+          <w:szCs w:val="20"/>
+        </w:rPr>
         <w:t>}}</w:t>
       </w:r>
     </w:p>
     <w:p>
-      <w:r>
+      <w:pPr>
+        <w:rPr>
+          <w:sz w:val="20"/>
+          <w:szCs w:val="20"/>
+        </w:rPr>
+      </w:pPr>
+      <w:r>
+        <w:rPr>
+          <w:bCs/>
+          <w:sz w:val="20"/>
+          <w:szCs w:val="20"/>
+        </w:rPr>
+        <w:t xml:space="preserve"> </w:t>
+      </w:r>
+      <w:r>
+        <w:rPr>
+          <w:bCs/>
+          <w:sz w:val="20"/>
+          <w:szCs w:val="20"/>
+        </w:rPr>
+        <w:t xml:space="preserve">                                                                           </w:t>
+      </w:r>
+      <w:r>
+        <w:rPr>
+          <w:sz w:val="20"/>
+          <w:szCs w:val="20"/>
+        </w:rPr>
         <w:t>{{</w:t>
       </w:r>
       <w:proofErr w:type="spellStart"/>
-      <w:proofErr w:type="gramStart"/>
-      <w:r>
-        <w:t>email</w:t>
-      </w:r>
-      <w:proofErr w:type="gramEnd"/>
-      <w:r>
-        <w:t>_terzo_resp</w:t>
+      <w:r>
+        <w:rPr>
+          <w:sz w:val="20"/>
+          <w:szCs w:val="20"/>
+        </w:rPr>
+        <w:t>email_terzo_resp</w:t>
       </w:r>
       <w:proofErr w:type="spellEnd"/>
       <w:r>
+        <w:rPr>
+          <w:sz w:val="20"/>
+          <w:szCs w:val="20"/>
+        </w:rPr>
+        <w:t>}}</w:t>
+      </w:r>
+    </w:p>
+    <w:p>
+      <w:pPr>
+        <w:rPr>
+          <w:bCs/>
+          <w:sz w:val="20"/>
+          <w:szCs w:val="20"/>
+        </w:rPr>
+      </w:pPr>
+      <w:r>
+        <w:rPr>
+          <w:bCs/>
+          <w:sz w:val="20"/>
+          <w:szCs w:val="20"/>
+        </w:rPr>
+        <w:t xml:space="preserve"> </w:t>
+      </w:r>
+      <w:r>
+        <w:rPr>
+          <w:bCs/>
+          <w:sz w:val="20"/>
+          <w:szCs w:val="20"/>
+        </w:rPr>
+        <w:t xml:space="preserve">                                                                           </w:t>
+      </w:r>
+      <w:r>
+        <w:rPr>
+          <w:bCs/>
+          <w:sz w:val="20"/>
+          <w:szCs w:val="20"/>
+        </w:rPr>
+        <w:t>{{</w:t>
+      </w:r>
+      <w:proofErr w:type="spellStart"/>
+      <w:r>
+        <w:rPr>
+          <w:bCs/>
+          <w:sz w:val="20"/>
+          <w:szCs w:val="20"/>
+        </w:rPr>
+        <w:t>descr_dati_terzo_resp</w:t>
+      </w:r>
+      <w:proofErr w:type="spellEnd"/>
+      <w:r>
+        <w:rPr>
+          <w:bCs/>
+          <w:sz w:val="20"/>
+          <w:szCs w:val="20"/>
+        </w:rPr>
         <w:t>}}</w:t>
       </w:r>
     </w:p>
@@ -157,190 +654,1087 @@
           <w:bCs/>
           <w:i/>
           <w:iCs/>
-          <w:sz w:val="22"/>
-        </w:rPr>
-      </w:pPr>
-      <w:r>
-        <w:rPr>
-          <w:bCs/>
+          <w:sz w:val="20"/>
+          <w:szCs w:val="20"/>
+        </w:rPr>
+      </w:pPr>
+    </w:p>
+    <w:p>
+      <w:pPr>
+        <w:snapToGrid w:val="0"/>
+        <w:rPr>
+          <w:sz w:val="20"/>
+          <w:szCs w:val="20"/>
+        </w:rPr>
+      </w:pPr>
+      <w:r>
+        <w:rPr>
+          <w:bCs/>
+          <w:sz w:val="20"/>
+          <w:szCs w:val="20"/>
+        </w:rPr>
+        <w:t xml:space="preserve">                                                                            </w:t>
+      </w:r>
+      <w:r>
+        <w:rPr>
+          <w:bCs/>
+          <w:color w:val="000000"/>
+          <w:sz w:val="20"/>
+          <w:szCs w:val="20"/>
+          <w:lang w:eastAsia="it-IT"/>
+        </w:rPr>
+        <w:fldChar w:fldCharType="begin"/>
+      </w:r>
+      <w:r>
+        <w:rPr>
+          <w:bCs/>
+          <w:color w:val="000000"/>
+          <w:sz w:val="20"/>
+          <w:szCs w:val="20"/>
+          <w:lang w:eastAsia="it-IT"/>
+        </w:rPr>
+        <w:instrText xml:space="preserve"> MERGEFIELD nocit_denom_fatt </w:instrText>
+      </w:r>
+      <w:r>
+        <w:rPr>
+          <w:bCs/>
+          <w:color w:val="000000"/>
+          <w:sz w:val="20"/>
+          <w:szCs w:val="20"/>
+          <w:lang w:eastAsia="it-IT"/>
+        </w:rPr>
+        <w:fldChar w:fldCharType="separate"/>
+      </w:r>
+      <w:r>
+        <w:rPr>
+          <w:bCs/>
+          <w:color w:val="000000"/>
+          <w:sz w:val="20"/>
+          <w:szCs w:val="20"/>
+          <w:lang w:eastAsia="it-IT"/>
+        </w:rPr>
+        <w:t>{{nocit_denom_fatt</w:t>
+      </w:r>
+      <w:r>
+        <w:rPr>
+          <w:bCs/>
+          <w:color w:val="000000"/>
+          <w:sz w:val="20"/>
+          <w:szCs w:val="20"/>
+          <w:lang w:eastAsia="it-IT"/>
+        </w:rPr>
+        <w:fldChar w:fldCharType="end"/>
+      </w:r>
+      <w:r>
+        <w:rPr>
+          <w:bCs/>
+          <w:color w:val="000000"/>
+          <w:sz w:val="20"/>
+          <w:szCs w:val="20"/>
+          <w:lang w:eastAsia="it-IT"/>
+        </w:rPr>
+        <w:t>}}</w:t>
+      </w:r>
+    </w:p>
+    <w:p>
+      <w:pPr>
+        <w:snapToGrid w:val="0"/>
+        <w:rPr>
+          <w:sz w:val="20"/>
+          <w:szCs w:val="20"/>
+        </w:rPr>
+      </w:pPr>
+      <w:r>
+        <w:rPr>
+          <w:bCs/>
+          <w:sz w:val="20"/>
+          <w:szCs w:val="20"/>
+        </w:rPr>
+        <w:t xml:space="preserve">                                                                            </w:t>
+      </w:r>
+      <w:r>
+        <w:rPr>
+          <w:bCs/>
+          <w:color w:val="000000"/>
+          <w:sz w:val="20"/>
+          <w:szCs w:val="20"/>
+          <w:lang w:eastAsia="it-IT"/>
+        </w:rPr>
+        <w:fldChar w:fldCharType="begin"/>
+      </w:r>
+      <w:r>
+        <w:rPr>
+          <w:bCs/>
+          <w:color w:val="000000"/>
+          <w:sz w:val="20"/>
+          <w:szCs w:val="20"/>
+          <w:lang w:eastAsia="it-IT"/>
+        </w:rPr>
+        <w:instrText xml:space="preserve"> MERGEFIELD nocit_indirizzo_fatt </w:instrText>
+      </w:r>
+      <w:r>
+        <w:rPr>
+          <w:bCs/>
+          <w:color w:val="000000"/>
+          <w:sz w:val="20"/>
+          <w:szCs w:val="20"/>
+          <w:lang w:eastAsia="it-IT"/>
+        </w:rPr>
+        <w:fldChar w:fldCharType="separate"/>
+      </w:r>
+      <w:r>
+        <w:rPr>
+          <w:bCs/>
+          <w:color w:val="000000"/>
+          <w:sz w:val="20"/>
+          <w:szCs w:val="20"/>
+          <w:lang w:eastAsia="it-IT"/>
+        </w:rPr>
+        <w:t>{{nocit_indirizzo_fatt</w:t>
+      </w:r>
+      <w:r>
+        <w:rPr>
+          <w:bCs/>
+          <w:color w:val="000000"/>
+          <w:sz w:val="20"/>
+          <w:szCs w:val="20"/>
+          <w:lang w:eastAsia="it-IT"/>
+        </w:rPr>
+        <w:fldChar w:fldCharType="end"/>
+      </w:r>
+      <w:r>
+        <w:rPr>
+          <w:bCs/>
+          <w:color w:val="000000"/>
+          <w:sz w:val="20"/>
+          <w:szCs w:val="20"/>
+          <w:lang w:eastAsia="it-IT"/>
+        </w:rPr>
+        <w:t>}}</w:t>
+      </w:r>
+    </w:p>
+    <w:p>
+      <w:pPr>
+        <w:snapToGrid w:val="0"/>
+        <w:rPr>
           <w:i/>
           <w:iCs/>
-          <w:sz w:val="22"/>
-        </w:rPr>
-        <w:t>(</w:t>
-      </w:r>
-      <w:r>
-        <w:rPr>
-          <w:bCs/>
+          <w:sz w:val="20"/>
+          <w:szCs w:val="20"/>
+        </w:rPr>
+      </w:pPr>
+      <w:r>
+        <w:rPr>
+          <w:bCs/>
+          <w:sz w:val="20"/>
+          <w:szCs w:val="20"/>
+        </w:rPr>
+        <w:t xml:space="preserve">                                                                            </w:t>
+      </w:r>
+      <w:r>
+        <w:rPr>
+          <w:bCs/>
+          <w:color w:val="000000"/>
+          <w:sz w:val="20"/>
+          <w:szCs w:val="20"/>
+          <w:lang w:eastAsia="it-IT"/>
+        </w:rPr>
+        <w:fldChar w:fldCharType="begin"/>
+      </w:r>
+      <w:r>
+        <w:rPr>
+          <w:bCs/>
+          <w:color w:val="000000"/>
+          <w:sz w:val="20"/>
+          <w:szCs w:val="20"/>
+          <w:lang w:eastAsia="it-IT"/>
+        </w:rPr>
+        <w:instrText xml:space="preserve"> MERGEFIELD nocit_comune_fatt_tot </w:instrText>
+      </w:r>
+      <w:r>
+        <w:rPr>
+          <w:bCs/>
+          <w:color w:val="000000"/>
+          <w:sz w:val="20"/>
+          <w:szCs w:val="20"/>
+          <w:lang w:eastAsia="it-IT"/>
+        </w:rPr>
+        <w:fldChar w:fldCharType="separate"/>
+      </w:r>
+      <w:r>
+        <w:rPr>
+          <w:bCs/>
+          <w:color w:val="000000"/>
+          <w:sz w:val="20"/>
+          <w:szCs w:val="20"/>
+          <w:lang w:eastAsia="it-IT"/>
+        </w:rPr>
+        <w:t>{{nocit_comune_fatt_tot</w:t>
+      </w:r>
+      <w:r>
+        <w:rPr>
+          <w:bCs/>
+          <w:color w:val="000000"/>
+          <w:sz w:val="20"/>
+          <w:szCs w:val="20"/>
+          <w:lang w:eastAsia="it-IT"/>
+        </w:rPr>
+        <w:fldChar w:fldCharType="end"/>
+      </w:r>
+      <w:r>
+        <w:rPr>
+          <w:bCs/>
+          <w:color w:val="000000"/>
+          <w:sz w:val="20"/>
+          <w:szCs w:val="20"/>
+          <w:lang w:eastAsia="it-IT"/>
+        </w:rPr>
+        <w:t>}}</w:t>
+      </w:r>
+    </w:p>
+    <w:p>
+      <w:pPr>
+        <w:rPr>
+          <w:sz w:val="20"/>
+          <w:szCs w:val="20"/>
+        </w:rPr>
+      </w:pPr>
+      <w:r>
+        <w:rPr>
+          <w:bCs/>
+          <w:sz w:val="20"/>
+          <w:szCs w:val="20"/>
+        </w:rPr>
+        <w:t xml:space="preserve">                                                                            </w:t>
+      </w:r>
+      <w:r>
+        <w:rPr>
+          <w:sz w:val="20"/>
+          <w:szCs w:val="20"/>
+        </w:rPr>
+        <w:t>{{</w:t>
+      </w:r>
+      <w:proofErr w:type="spellStart"/>
+      <w:r>
+        <w:rPr>
+          <w:sz w:val="20"/>
+          <w:szCs w:val="20"/>
+        </w:rPr>
+        <w:t>descr_no_cit</w:t>
+      </w:r>
+      <w:proofErr w:type="spellEnd"/>
+      <w:r>
+        <w:rPr>
+          <w:sz w:val="20"/>
+          <w:szCs w:val="20"/>
+        </w:rPr>
+        <w:t>}}</w:t>
+      </w:r>
+    </w:p>
+    <w:p>
+      <w:pPr>
+        <w:rPr>
           <w:i/>
           <w:iCs/>
-          <w:sz w:val="22"/>
-          <w:lang w:eastAsia="it-IT"/>
-        </w:rPr>
-        <w:t>Terzo Responsabile</w:t>
-      </w:r>
-      <w:r>
+          <w:sz w:val="20"/>
+          <w:szCs w:val="20"/>
+        </w:rPr>
+      </w:pPr>
+    </w:p>
+    <w:p>
+      <w:pPr>
+        <w:snapToGrid w:val="0"/>
+        <w:jc w:val="left"/>
         <w:rPr>
           <w:bCs/>
           <w:i/>
           <w:iCs/>
-          <w:sz w:val="22"/>
-        </w:rPr>
-        <w:t>)</w:t>
-      </w:r>
-    </w:p>
-    <w:p>
-      <w:pPr>
+          <w:sz w:val="20"/>
+          <w:szCs w:val="20"/>
+        </w:rPr>
+      </w:pPr>
+      <w:r>
+        <w:rPr>
+          <w:bCs/>
+          <w:sz w:val="20"/>
+          <w:szCs w:val="20"/>
+        </w:rPr>
+        <w:t xml:space="preserve">                                                                            </w:t>
+      </w:r>
+      <w:r>
         <w:rPr>
           <w:bCs/>
           <w:i/>
           <w:iCs/>
-          <w:sz w:val="22"/>
-        </w:rPr>
-      </w:pPr>
-    </w:p>
-    <w:p>
-      <w:pPr>
-        <w:rPr>
-          <w:bCs/>
-        </w:rPr>
-      </w:pPr>
-      <w:r>
-        <w:rPr>
-          <w:bCs/>
+          <w:sz w:val="20"/>
+          <w:szCs w:val="20"/>
+        </w:rPr>
+        <w:t xml:space="preserve">e.p.c. alla </w:t>
+      </w:r>
+    </w:p>
+    <w:p>
+      <w:pPr>
+        <w:jc w:val="left"/>
+        <w:rPr>
+          <w:sz w:val="20"/>
+          <w:szCs w:val="20"/>
+        </w:rPr>
+      </w:pPr>
+      <w:r>
+        <w:rPr>
+          <w:bCs/>
+          <w:sz w:val="20"/>
+          <w:szCs w:val="20"/>
+        </w:rPr>
+        <w:t xml:space="preserve">                                                                            </w:t>
+      </w:r>
+      <w:r>
+        <w:rPr>
+          <w:sz w:val="20"/>
+          <w:szCs w:val="20"/>
         </w:rPr>
         <w:t>{{</w:t>
       </w:r>
       <w:proofErr w:type="spellStart"/>
       <w:r>
         <w:rPr>
-          <w:bCs/>
-        </w:rPr>
-        <w:t>dati_responsabile</w:t>
+          <w:sz w:val="20"/>
+          <w:szCs w:val="20"/>
+        </w:rPr>
+        <w:t>dati</w:t>
+      </w:r>
+      <w:r>
+        <w:rPr>
+          <w:sz w:val="20"/>
+          <w:szCs w:val="20"/>
+        </w:rPr>
+        <w:t>_concatenati</w:t>
+      </w:r>
+      <w:r>
+        <w:rPr>
+          <w:sz w:val="20"/>
+          <w:szCs w:val="20"/>
+        </w:rPr>
+        <w:t>_manutentor</w:t>
+      </w:r>
+      <w:r>
+        <w:rPr>
+          <w:sz w:val="20"/>
+          <w:szCs w:val="20"/>
+        </w:rPr>
+        <w:t>i</w:t>
       </w:r>
       <w:proofErr w:type="spellEnd"/>
       <w:r>
         <w:rPr>
-          <w:bCs/>
+          <w:sz w:val="20"/>
+          <w:szCs w:val="20"/>
         </w:rPr>
         <w:t>}}</w:t>
       </w:r>
     </w:p>
     <w:p>
-      <w:r>
+      <w:pPr>
+        <w:jc w:val="left"/>
+        <w:rPr>
+          <w:bCs/>
+          <w:i/>
+          <w:iCs/>
+          <w:sz w:val="20"/>
+          <w:szCs w:val="20"/>
+        </w:rPr>
+      </w:pPr>
+      <w:r>
+        <w:rPr>
+          <w:bCs/>
+          <w:sz w:val="20"/>
+          <w:szCs w:val="20"/>
+        </w:rPr>
+        <w:t xml:space="preserve">                                                                            </w:t>
+      </w:r>
+      <w:r>
+        <w:rPr>
+          <w:i/>
+          <w:iCs/>
+          <w:sz w:val="20"/>
+          <w:szCs w:val="20"/>
+        </w:rPr>
+        <w:t>(Manutentore)</w:t>
+      </w:r>
+    </w:p>
+    <w:p>
+      <w:pPr>
+        <w:jc w:val="left"/>
+        <w:rPr>
+          <w:bCs/>
+          <w:sz w:val="20"/>
+          <w:szCs w:val="20"/>
+        </w:rPr>
+      </w:pPr>
+    </w:p>
+    <w:p>
+      <w:pPr>
+        <w:jc w:val="left"/>
+        <w:rPr>
+          <w:bCs/>
+          <w:i/>
+          <w:iCs/>
+          <w:sz w:val="20"/>
+          <w:szCs w:val="20"/>
+        </w:rPr>
+      </w:pPr>
+      <w:r>
+        <w:rPr>
+          <w:bCs/>
+          <w:sz w:val="20"/>
+          <w:szCs w:val="20"/>
+        </w:rPr>
+        <w:t xml:space="preserve">         </w:t>
+      </w:r>
+      <w:r>
+        <w:rPr>
+          <w:bCs/>
+          <w:sz w:val="20"/>
+          <w:szCs w:val="20"/>
+        </w:rPr>
+        <w:t xml:space="preserve"> </w:t>
+      </w:r>
+      <w:r>
+        <w:rPr>
+          <w:bCs/>
+          <w:sz w:val="20"/>
+          <w:szCs w:val="20"/>
+        </w:rPr>
+        <w:t xml:space="preserve">                                                                  </w:t>
+      </w:r>
+      <w:r>
+        <w:rPr>
+          <w:bCs/>
+          <w:i/>
+          <w:iCs/>
+          <w:sz w:val="20"/>
+          <w:szCs w:val="20"/>
+        </w:rPr>
+        <w:t>e.</w:t>
+      </w:r>
+      <w:r>
+        <w:rPr>
+          <w:bCs/>
+          <w:i/>
+          <w:iCs/>
+          <w:sz w:val="20"/>
+          <w:szCs w:val="20"/>
+        </w:rPr>
+        <w:t>p.c. alla</w:t>
+      </w:r>
+      <w:r>
+        <w:rPr>
+          <w:bCs/>
+          <w:i/>
+          <w:iCs/>
+          <w:sz w:val="20"/>
+          <w:szCs w:val="20"/>
+        </w:rPr>
+        <w:t xml:space="preserve"> </w:t>
+      </w:r>
+    </w:p>
+    <w:p>
+      <w:pPr>
+        <w:rPr>
+          <w:bCs/>
+          <w:sz w:val="20"/>
+          <w:szCs w:val="20"/>
+        </w:rPr>
+      </w:pPr>
+    </w:p>
+    <w:p>
+      <w:pPr>
+        <w:rPr>
+          <w:bCs/>
+          <w:sz w:val="20"/>
+          <w:szCs w:val="20"/>
+        </w:rPr>
+      </w:pPr>
+      <w:r>
+        <w:rPr>
+          <w:bCs/>
+          <w:sz w:val="20"/>
+          <w:szCs w:val="20"/>
+        </w:rPr>
+        <w:t xml:space="preserve">          </w:t>
+      </w:r>
+      <w:r>
+        <w:rPr>
+          <w:bCs/>
+          <w:sz w:val="20"/>
+          <w:szCs w:val="20"/>
+        </w:rPr>
+        <w:t xml:space="preserve"> </w:t>
+      </w:r>
+      <w:r>
+        <w:rPr>
+          <w:bCs/>
+          <w:sz w:val="20"/>
+          <w:szCs w:val="20"/>
+        </w:rPr>
+        <w:t xml:space="preserve">                                                                 </w:t>
+      </w:r>
+      <w:r>
+        <w:rPr>
+          <w:bCs/>
+          <w:sz w:val="20"/>
+          <w:szCs w:val="20"/>
+        </w:rPr>
         <w:t>{{</w:t>
       </w:r>
       <w:proofErr w:type="spellStart"/>
       <w:r>
-        <w:t>via_responsabile</w:t>
+        <w:rPr>
+          <w:bCs/>
+          <w:sz w:val="20"/>
+          <w:szCs w:val="20"/>
+        </w:rPr>
+        <w:t>dati_pc</w:t>
       </w:r>
       <w:proofErr w:type="spellEnd"/>
       <w:r>
+        <w:rPr>
+          <w:bCs/>
+          <w:sz w:val="20"/>
+          <w:szCs w:val="20"/>
+        </w:rPr>
         <w:t>}}</w:t>
       </w:r>
     </w:p>
     <w:p>
-      <w:r>
+      <w:pPr>
+        <w:rPr>
+          <w:bCs/>
+          <w:sz w:val="20"/>
+          <w:szCs w:val="20"/>
+        </w:rPr>
+      </w:pPr>
+      <w:r>
+        <w:rPr>
+          <w:bCs/>
+          <w:sz w:val="20"/>
+          <w:szCs w:val="20"/>
+        </w:rPr>
+        <w:t xml:space="preserve">           </w:t>
+      </w:r>
+      <w:r>
+        <w:rPr>
+          <w:bCs/>
+          <w:sz w:val="20"/>
+          <w:szCs w:val="20"/>
+        </w:rPr>
+        <w:t xml:space="preserve"> </w:t>
+      </w:r>
+      <w:r>
+        <w:rPr>
+          <w:bCs/>
+          <w:sz w:val="20"/>
+          <w:szCs w:val="20"/>
+        </w:rPr>
+        <w:t xml:space="preserve">                                                                </w:t>
+      </w:r>
+      <w:r>
+        <w:rPr>
+          <w:bCs/>
+          <w:sz w:val="20"/>
+          <w:szCs w:val="20"/>
+        </w:rPr>
         <w:t>{{</w:t>
       </w:r>
       <w:proofErr w:type="spellStart"/>
       <w:r>
-        <w:t>cap_responsabile</w:t>
+        <w:rPr>
+          <w:bCs/>
+          <w:sz w:val="20"/>
+          <w:szCs w:val="20"/>
+        </w:rPr>
+        <w:t>via_pc</w:t>
       </w:r>
       <w:proofErr w:type="spellEnd"/>
       <w:r>
+        <w:rPr>
+          <w:bCs/>
+          <w:sz w:val="20"/>
+          <w:szCs w:val="20"/>
+        </w:rPr>
         <w:t>}}</w:t>
       </w:r>
     </w:p>
     <w:p>
-      <w:r>
+      <w:pPr>
+        <w:rPr>
+          <w:bCs/>
+          <w:sz w:val="20"/>
+          <w:szCs w:val="20"/>
+        </w:rPr>
+      </w:pPr>
+      <w:r>
+        <w:rPr>
+          <w:bCs/>
+          <w:sz w:val="20"/>
+          <w:szCs w:val="20"/>
+        </w:rPr>
+        <w:t xml:space="preserve">            </w:t>
+      </w:r>
+      <w:r>
+        <w:rPr>
+          <w:bCs/>
+          <w:sz w:val="20"/>
+          <w:szCs w:val="20"/>
+        </w:rPr>
+        <w:t xml:space="preserve"> </w:t>
+      </w:r>
+      <w:r>
+        <w:rPr>
+          <w:bCs/>
+          <w:sz w:val="20"/>
+          <w:szCs w:val="20"/>
+        </w:rPr>
+        <w:t xml:space="preserve">                                                               </w:t>
+      </w:r>
+      <w:r>
+        <w:rPr>
+          <w:bCs/>
+          <w:sz w:val="20"/>
+          <w:szCs w:val="20"/>
+        </w:rPr>
         <w:t>{{</w:t>
       </w:r>
       <w:proofErr w:type="spellStart"/>
+      <w:r>
+        <w:rPr>
+          <w:bCs/>
+          <w:sz w:val="20"/>
+          <w:szCs w:val="20"/>
+        </w:rPr>
+        <w:t>cap_pc</w:t>
+      </w:r>
+      <w:proofErr w:type="spellEnd"/>
+      <w:r>
+        <w:rPr>
+          <w:bCs/>
+          <w:sz w:val="20"/>
+          <w:szCs w:val="20"/>
+        </w:rPr>
+        <w:t>}}</w:t>
+      </w:r>
+    </w:p>
+    <w:p>
+      <w:pPr>
+        <w:rPr>
+          <w:bCs/>
+          <w:sz w:val="20"/>
+          <w:szCs w:val="20"/>
+        </w:rPr>
+      </w:pPr>
+      <w:r>
+        <w:rPr>
+          <w:bCs/>
+          <w:sz w:val="20"/>
+          <w:szCs w:val="20"/>
+        </w:rPr>
+        <w:t xml:space="preserve">             </w:t>
+      </w:r>
+      <w:r>
+        <w:rPr>
+          <w:bCs/>
+          <w:sz w:val="20"/>
+          <w:szCs w:val="20"/>
+        </w:rPr>
+        <w:t xml:space="preserve"> </w:t>
+      </w:r>
+      <w:r>
+        <w:rPr>
+          <w:bCs/>
+          <w:sz w:val="20"/>
+          <w:szCs w:val="20"/>
+        </w:rPr>
+        <w:t xml:space="preserve">                                                              </w:t>
+      </w:r>
+      <w:r>
+        <w:rPr>
+          <w:bCs/>
+          <w:sz w:val="20"/>
+          <w:szCs w:val="20"/>
+        </w:rPr>
+        <w:t>{{</w:t>
+      </w:r>
+      <w:proofErr w:type="spellStart"/>
+      <w:r>
+        <w:rPr>
+          <w:bCs/>
+          <w:sz w:val="20"/>
+          <w:szCs w:val="20"/>
+        </w:rPr>
+        <w:t>email_pc</w:t>
+      </w:r>
+      <w:proofErr w:type="spellEnd"/>
+      <w:r>
+        <w:rPr>
+          <w:bCs/>
+          <w:sz w:val="20"/>
+          <w:szCs w:val="20"/>
+        </w:rPr>
+        <w:t>}}</w:t>
+      </w:r>
+    </w:p>
+    <w:p>
+      <w:pPr>
+        <w:rPr>
+          <w:b/>
+          <w:sz w:val="22"/>
+          <w:szCs w:val="22"/>
+        </w:rPr>
+      </w:pPr>
+    </w:p>
+    <w:p>
+      <w:pPr>
+        <w:rPr>
+          <w:bCs/>
+          <w:sz w:val="22"/>
+          <w:szCs w:val="22"/>
+        </w:rPr>
+      </w:pPr>
+    </w:p>
+    <w:p>
+      <w:pPr>
+        <w:suppressAutoHyphens w:val="0"/>
+      </w:pPr>
+      <w:r>
+        <w:rPr>
+          <w:b/>
+          <w:i/>
+          <w:iCs/>
+          <w:color w:val="000000"/>
+          <w:sz w:val="22"/>
+          <w:szCs w:val="22"/>
+        </w:rPr>
+        <w:t>Rif. Ispezione n.:</w:t>
+      </w:r>
+      <w:r>
+        <w:rPr>
+          <w:b/>
+          <w:sz w:val="22"/>
+          <w:szCs w:val="22"/>
+        </w:rPr>
+        <w:t xml:space="preserve"> </w:t>
+      </w:r>
+      <w:r>
+        <w:rPr>
+          <w:b/>
+          <w:sz w:val="22"/>
+          <w:szCs w:val="22"/>
+        </w:rPr>
+        <w:t>{{</w:t>
+      </w:r>
+      <w:proofErr w:type="spellStart"/>
+      <w:r>
+        <w:rPr>
+          <w:b/>
+          <w:sz w:val="22"/>
+          <w:szCs w:val="22"/>
+        </w:rPr>
+        <w:t>anno_gau</w:t>
+      </w:r>
+      <w:proofErr w:type="spellEnd"/>
+      <w:r>
+        <w:rPr>
+          <w:b/>
+          <w:sz w:val="22"/>
+          <w:szCs w:val="22"/>
+        </w:rPr>
+        <w:t>}}</w:t>
+      </w:r>
+      <w:r>
+        <w:rPr>
+          <w:b/>
+          <w:i/>
+          <w:iCs/>
+          <w:color w:val="000000"/>
+        </w:rPr>
+        <w:tab/>
+      </w:r>
+      <w:r>
+        <w:rPr>
+          <w:b/>
+          <w:i/>
+          <w:iCs/>
+          <w:lang w:eastAsia="it-IT"/>
+        </w:rPr>
+        <w:tab/>
+      </w:r>
+    </w:p>
+    <w:p>
+      <w:r>
+        <w:rPr>
+          <w:sz w:val="22"/>
+          <w:szCs w:val="22"/>
+        </w:rPr>
+        <w:t>Oggetto:</w:t>
+      </w:r>
+      <w:r>
+        <w:rPr>
+          <w:sz w:val="22"/>
+          <w:szCs w:val="22"/>
+        </w:rPr>
+        <w:tab/>
+      </w:r>
+      <w:r>
+        <w:rPr>
+          <w:i/>
+          <w:sz w:val="22"/>
+          <w:szCs w:val="22"/>
+        </w:rPr>
+        <w:t xml:space="preserve">DPR 16/04/2013 n. 74 – Legge regionale 11/03/2015 n. 3 e </w:t>
+      </w:r>
+      <w:proofErr w:type="spellStart"/>
+      <w:r>
+        <w:rPr>
+          <w:i/>
+          <w:sz w:val="22"/>
+          <w:szCs w:val="22"/>
+        </w:rPr>
+        <w:t>smi</w:t>
+      </w:r>
+      <w:proofErr w:type="spellEnd"/>
+    </w:p>
+    <w:p>
+      <w:pPr>
+        <w:ind w:left="706" w:firstLine="706"/>
+      </w:pPr>
+      <w:r>
+        <w:rPr>
+          <w:i/>
+          <w:sz w:val="22"/>
+          <w:szCs w:val="22"/>
+        </w:rPr>
+        <w:t xml:space="preserve">DGR 21/05/2021 n. 10-3262 </w:t>
+      </w:r>
+      <w:r>
+        <w:rPr>
+          <w:sz w:val="22"/>
+          <w:szCs w:val="22"/>
+        </w:rPr>
+        <w:t>– Avviso di ispezione</w:t>
+      </w:r>
+    </w:p>
+    <w:p>
+      <w:pPr>
+        <w:rPr>
+          <w:b/>
+          <w:bCs/>
+          <w:i/>
+          <w:sz w:val="22"/>
+          <w:szCs w:val="22"/>
+        </w:rPr>
+      </w:pPr>
+    </w:p>
+    <w:p>
+      <w:r>
+        <w:rPr>
+          <w:sz w:val="22"/>
+          <w:szCs w:val="22"/>
+        </w:rPr>
+        <w:t>L’Agenzia Regionale per la Protezione Ambientale del Piemonte effettua ispezioni su impianti termici volte a verificarne lo stato di esercizio e di manutenzione ai fini del contenimento dei consumi energetici e delle emissioni in atmosfera.</w:t>
+      </w:r>
+    </w:p>
+    <w:p>
+      <w:pPr>
+        <w:rPr>
+          <w:sz w:val="22"/>
+          <w:szCs w:val="22"/>
+        </w:rPr>
+      </w:pPr>
+    </w:p>
+    <w:p>
+      <w:r>
+        <w:rPr>
+          <w:sz w:val="22"/>
+          <w:szCs w:val="22"/>
+        </w:rPr>
+        <w:t xml:space="preserve">A tale scopo è stato selezionato l’impianto termico </w:t>
+      </w:r>
+      <w:r>
+        <w:rPr>
+          <w:b/>
+          <w:sz w:val="22"/>
+          <w:szCs w:val="22"/>
+        </w:rPr>
+        <w:t xml:space="preserve">codice </w:t>
+      </w:r>
+      <w:r>
+        <w:rPr>
+          <w:sz w:val="22"/>
+          <w:szCs w:val="22"/>
+        </w:rPr>
+        <w:t>{{</w:t>
+      </w:r>
+      <w:proofErr w:type="spellStart"/>
+      <w:r>
+        <w:rPr>
+          <w:sz w:val="22"/>
+          <w:szCs w:val="22"/>
+        </w:rPr>
+        <w:t>codice_impianto</w:t>
+      </w:r>
+      <w:proofErr w:type="spellEnd"/>
+      <w:r>
+        <w:rPr>
+          <w:sz w:val="22"/>
+          <w:szCs w:val="22"/>
+        </w:rPr>
+        <w:t>}</w:t>
+      </w:r>
       <w:proofErr w:type="gramStart"/>
       <w:r>
-        <w:t>email</w:t>
+        <w:rPr>
+          <w:sz w:val="22"/>
+          <w:szCs w:val="22"/>
+        </w:rPr>
+        <w:t>}</w:t>
+      </w:r>
+      <w:r>
+        <w:rPr>
+          <w:b/>
+          <w:sz w:val="22"/>
+          <w:szCs w:val="22"/>
+        </w:rPr>
+        <w:t xml:space="preserve"> </w:t>
+      </w:r>
+      <w:r>
+        <w:rPr>
+          <w:bCs/>
+          <w:sz w:val="22"/>
+          <w:szCs w:val="22"/>
+        </w:rPr>
+        <w:t>,</w:t>
       </w:r>
       <w:proofErr w:type="gramEnd"/>
       <w:r>
-        <w:t>_responsabile</w:t>
+        <w:rPr>
+          <w:b/>
+          <w:sz w:val="22"/>
+          <w:szCs w:val="22"/>
+        </w:rPr>
+        <w:t xml:space="preserve"> </w:t>
+      </w:r>
+      <w:r>
+        <w:rPr>
+          <w:sz w:val="22"/>
+          <w:szCs w:val="22"/>
+        </w:rPr>
+        <w:t>sito in {{</w:t>
+      </w:r>
+      <w:proofErr w:type="spellStart"/>
+      <w:r>
+        <w:rPr>
+          <w:sz w:val="22"/>
+          <w:szCs w:val="22"/>
+        </w:rPr>
+        <w:t>comune_impianto</w:t>
       </w:r>
       <w:proofErr w:type="spellEnd"/>
       <w:r>
+        <w:rPr>
+          <w:sz w:val="22"/>
+          <w:szCs w:val="22"/>
+        </w:rPr>
+        <w:t>}}  ({{</w:t>
+      </w:r>
+      <w:proofErr w:type="spellStart"/>
+      <w:r>
+        <w:rPr>
+          <w:sz w:val="22"/>
+          <w:szCs w:val="22"/>
+        </w:rPr>
+        <w:t>provincia_impianto</w:t>
+      </w:r>
+      <w:proofErr w:type="spellEnd"/>
+      <w:r>
+        <w:rPr>
+          <w:sz w:val="22"/>
+          <w:szCs w:val="22"/>
+        </w:rPr>
+        <w:t>}}) {{</w:t>
+      </w:r>
+      <w:proofErr w:type="spellStart"/>
+      <w:r>
+        <w:rPr>
+          <w:sz w:val="22"/>
+          <w:szCs w:val="22"/>
+        </w:rPr>
+        <w:t>indirizzo_impianto</w:t>
+      </w:r>
+      <w:proofErr w:type="spellEnd"/>
+      <w:r>
+        <w:rPr>
+          <w:sz w:val="22"/>
+          <w:szCs w:val="22"/>
+        </w:rPr>
+        <w:t>}} {{</w:t>
+      </w:r>
+      <w:proofErr w:type="spellStart"/>
+      <w:r>
+        <w:rPr>
+          <w:sz w:val="22"/>
+          <w:szCs w:val="22"/>
+        </w:rPr>
+        <w:t>civico_impianto</w:t>
+      </w:r>
+      <w:proofErr w:type="spellEnd"/>
+      <w:r>
+        <w:rPr>
+          <w:sz w:val="22"/>
+          <w:szCs w:val="22"/>
+        </w:rPr>
+        <w:t xml:space="preserve">}}  presso il quale, </w:t>
+      </w:r>
+      <w:r>
+        <w:rPr>
+          <w:b/>
+          <w:bCs/>
+          <w:sz w:val="22"/>
+          <w:szCs w:val="22"/>
+        </w:rPr>
+        <w:t xml:space="preserve">in data </w:t>
+      </w:r>
+      <w:r>
+        <w:rPr>
+          <w:sz w:val="22"/>
+          <w:szCs w:val="22"/>
+        </w:rPr>
+        <w:t>{{</w:t>
+      </w:r>
+      <w:proofErr w:type="spellStart"/>
+      <w:r>
+        <w:rPr>
+          <w:sz w:val="22"/>
+          <w:szCs w:val="22"/>
+        </w:rPr>
+        <w:t>data_ispezione</w:t>
+      </w:r>
+      <w:proofErr w:type="spellEnd"/>
+      <w:r>
+        <w:rPr>
+          <w:sz w:val="22"/>
+          <w:szCs w:val="22"/>
+        </w:rPr>
         <w:t>}}</w:t>
       </w:r>
       <w:r>
         <w:rPr>
-          <w:bCs/>
-        </w:rPr>
-        <w:tab/>
-      </w:r>
-      <w:r>
-        <w:rPr>
-          <w:bCs/>
-        </w:rPr>
-        <w:tab/>
-      </w:r>
-      <w:r>
-        <w:rPr>
-          <w:bCs/>
-        </w:rPr>
-        <w:tab/>
-      </w:r>
-    </w:p>
-    <w:p>
-      <w:pPr>
-        <w:rPr>
-          <w:bCs/>
-        </w:rPr>
-      </w:pPr>
-      <w:r>
-        <w:rPr>
-          <w:bCs/>
-        </w:rPr>
-        <w:t>(RESPONSABILE)</w:t>
-      </w:r>
-    </w:p>
-    <w:p>
-      <w:pPr>
-        <w:rPr>
-          <w:bCs/>
-        </w:rPr>
-      </w:pPr>
-    </w:p>
-    <w:p>
-      <w:pPr>
-        <w:rPr>
-          <w:bCs/>
-          <w:sz w:val="22"/>
-          <w:szCs w:val="22"/>
-        </w:rPr>
-      </w:pPr>
-      <w:r>
-        <w:rPr>
-          <w:bCs/>
-          <w:sz w:val="22"/>
-          <w:szCs w:val="22"/>
-        </w:rPr>
-        <w:t>E p.c. alla</w:t>
-      </w:r>
-      <w:r>
-        <w:rPr>
-          <w:bCs/>
-          <w:sz w:val="22"/>
-          <w:szCs w:val="22"/>
-        </w:rPr>
-        <w:t xml:space="preserve"> </w:t>
-      </w:r>
-    </w:p>
-    <w:p>
-      <w:pPr>
-        <w:rPr>
-          <w:bCs/>
-          <w:sz w:val="22"/>
-          <w:szCs w:val="22"/>
-        </w:rPr>
-      </w:pPr>
+          <w:b/>
+          <w:bCs/>
+          <w:sz w:val="22"/>
+          <w:szCs w:val="22"/>
+        </w:rPr>
+        <w:t xml:space="preserve">, alle ore </w:t>
+      </w:r>
       <w:r>
         <w:rPr>
           <w:bCs/>
@@ -356,7 +1750,7 @@
           <w:sz w:val="22"/>
           <w:szCs w:val="22"/>
         </w:rPr>
-        <w:t>dati_pc</w:t>
+        <w:t>ora_ispezione</w:t>
       </w:r>
       <w:proofErr w:type="spellEnd"/>
       <w:r>
@@ -367,592 +1761,30 @@
         </w:rPr>
         <w:t>}}</w:t>
       </w:r>
-    </w:p>
-    <w:p>
-      <w:pPr>
-        <w:rPr>
-          <w:bCs/>
-          <w:sz w:val="22"/>
-          <w:szCs w:val="22"/>
-        </w:rPr>
-      </w:pPr>
-      <w:r>
-        <w:rPr>
-          <w:bCs/>
-          <w:sz w:val="22"/>
-          <w:szCs w:val="22"/>
-        </w:rPr>
-        <w:t>{{</w:t>
-      </w:r>
-      <w:proofErr w:type="spellStart"/>
-      <w:r>
-        <w:rPr>
-          <w:bCs/>
-          <w:sz w:val="22"/>
-          <w:szCs w:val="22"/>
-        </w:rPr>
-        <w:t>via</w:t>
-      </w:r>
-      <w:r>
-        <w:rPr>
-          <w:bCs/>
-          <w:sz w:val="22"/>
-          <w:szCs w:val="22"/>
-        </w:rPr>
-        <w:t>_pc</w:t>
-      </w:r>
-      <w:proofErr w:type="spellEnd"/>
-      <w:r>
-        <w:rPr>
-          <w:bCs/>
-          <w:sz w:val="22"/>
-          <w:szCs w:val="22"/>
-        </w:rPr>
-        <w:t>}}</w:t>
-      </w:r>
-    </w:p>
-    <w:p>
-      <w:pPr>
-        <w:rPr>
-          <w:bCs/>
-          <w:sz w:val="22"/>
-          <w:szCs w:val="22"/>
-        </w:rPr>
-      </w:pPr>
-      <w:r>
-        <w:rPr>
-          <w:bCs/>
-          <w:sz w:val="22"/>
-          <w:szCs w:val="22"/>
-        </w:rPr>
-        <w:t>{{</w:t>
-      </w:r>
-      <w:proofErr w:type="spellStart"/>
-      <w:r>
-        <w:rPr>
-          <w:bCs/>
-          <w:sz w:val="22"/>
-          <w:szCs w:val="22"/>
-        </w:rPr>
-        <w:t>cap</w:t>
-      </w:r>
-      <w:r>
-        <w:rPr>
-          <w:bCs/>
-          <w:sz w:val="22"/>
-          <w:szCs w:val="22"/>
-        </w:rPr>
-        <w:t>_pc</w:t>
-      </w:r>
-      <w:proofErr w:type="spellEnd"/>
-      <w:r>
-        <w:rPr>
-          <w:bCs/>
-          <w:sz w:val="22"/>
-          <w:szCs w:val="22"/>
-        </w:rPr>
-        <w:t>}}</w:t>
-      </w:r>
-    </w:p>
-    <w:p>
-      <w:pPr>
-        <w:rPr>
-          <w:bCs/>
-          <w:sz w:val="22"/>
-          <w:szCs w:val="22"/>
-        </w:rPr>
-      </w:pPr>
-      <w:r>
-        <w:rPr>
-          <w:bCs/>
-          <w:sz w:val="22"/>
-          <w:szCs w:val="22"/>
-        </w:rPr>
-        <w:t>{{</w:t>
-      </w:r>
-      <w:proofErr w:type="spellStart"/>
-      <w:proofErr w:type="gramStart"/>
-      <w:r>
-        <w:rPr>
-          <w:bCs/>
-          <w:sz w:val="22"/>
-          <w:szCs w:val="22"/>
-        </w:rPr>
-        <w:t>email</w:t>
-      </w:r>
-      <w:proofErr w:type="gramEnd"/>
-      <w:r>
-        <w:rPr>
-          <w:bCs/>
-          <w:sz w:val="22"/>
-          <w:szCs w:val="22"/>
-        </w:rPr>
-        <w:t>_pc</w:t>
-      </w:r>
-      <w:proofErr w:type="spellEnd"/>
-      <w:r>
-        <w:rPr>
-          <w:bCs/>
-          <w:sz w:val="22"/>
-          <w:szCs w:val="22"/>
-        </w:rPr>
-        <w:t>}}</w:t>
-      </w:r>
-    </w:p>
-    <w:p>
-      <w:pPr>
+      <w:r>
         <w:rPr>
           <w:b/>
-          <w:sz w:val="22"/>
-          <w:szCs w:val="22"/>
-        </w:rPr>
-      </w:pPr>
-    </w:p>
-    <w:p>
-      <w:pPr>
-        <w:rPr>
-          <w:b/>
-          <w:sz w:val="22"/>
-          <w:szCs w:val="22"/>
-          <w:u w:val="single"/>
-        </w:rPr>
-      </w:pPr>
-      <w:r>
-        <w:rPr>
-          <w:b/>
-          <w:sz w:val="22"/>
-          <w:szCs w:val="22"/>
-        </w:rPr>
-        <w:t xml:space="preserve">Rif. </w:t>
-      </w:r>
-      <w:r>
-        <w:rPr>
-          <w:b/>
-          <w:sz w:val="22"/>
-          <w:szCs w:val="22"/>
-        </w:rPr>
-        <w:t>Ispezione n.</w:t>
-      </w:r>
-      <w:r>
-        <w:rPr>
-          <w:b/>
-          <w:sz w:val="22"/>
-          <w:szCs w:val="22"/>
-        </w:rPr>
-        <w:t>: {{</w:t>
-      </w:r>
-      <w:proofErr w:type="spellStart"/>
-      <w:r>
-        <w:rPr>
-          <w:b/>
-          <w:sz w:val="22"/>
-          <w:szCs w:val="22"/>
-        </w:rPr>
-        <w:t>anno_gau</w:t>
-      </w:r>
-      <w:proofErr w:type="spellEnd"/>
-      <w:r>
-        <w:rPr>
-          <w:b/>
-          <w:sz w:val="22"/>
-          <w:szCs w:val="22"/>
-        </w:rPr>
-        <w:t>}}</w:t>
-      </w:r>
-    </w:p>
-    <w:p>
-      <w:pPr>
-        <w:rPr>
-          <w:sz w:val="22"/>
-          <w:szCs w:val="22"/>
-        </w:rPr>
-      </w:pPr>
-    </w:p>
-    <w:p>
-      <w:pPr>
-        <w:rPr>
-          <w:b/>
-          <w:bCs/>
-        </w:rPr>
-      </w:pPr>
-      <w:r>
-        <w:rPr>
-          <w:sz w:val="22"/>
-          <w:szCs w:val="22"/>
-        </w:rPr>
-        <w:t>Oggetto</w:t>
-      </w:r>
-      <w:r>
-        <w:rPr>
-          <w:sz w:val="22"/>
-          <w:szCs w:val="22"/>
-        </w:rPr>
-        <w:t>:</w:t>
-      </w:r>
-      <w:r>
-        <w:rPr>
-          <w:sz w:val="22"/>
-          <w:szCs w:val="22"/>
-        </w:rPr>
-        <w:t xml:space="preserve"> </w:t>
-      </w:r>
-      <w:r>
-        <w:rPr>
-          <w:b/>
-          <w:bCs/>
-          <w:i/>
-          <w:sz w:val="22"/>
-          <w:szCs w:val="22"/>
-        </w:rPr>
-        <w:t xml:space="preserve">DPR 16/04/2013 n. 74 – Legge regionale 11/03/2015 n. 3 e </w:t>
-      </w:r>
-      <w:proofErr w:type="spellStart"/>
-      <w:r>
-        <w:rPr>
-          <w:b/>
-          <w:bCs/>
-          <w:i/>
-          <w:sz w:val="22"/>
-          <w:szCs w:val="22"/>
-        </w:rPr>
-        <w:t>smi</w:t>
-      </w:r>
-      <w:proofErr w:type="spellEnd"/>
-      <w:r>
-        <w:rPr>
-          <w:b/>
-          <w:bCs/>
-        </w:rPr>
-        <w:t xml:space="preserve"> </w:t>
-      </w:r>
-    </w:p>
-    <w:p>
-      <w:pPr>
-        <w:ind w:left="706"/>
-        <w:rPr>
-          <w:b/>
-          <w:bCs/>
-        </w:rPr>
-      </w:pPr>
-      <w:r>
-        <w:rPr>
-          <w:b/>
-          <w:bCs/>
-          <w:i/>
-          <w:sz w:val="22"/>
-          <w:szCs w:val="22"/>
-        </w:rPr>
-        <w:t xml:space="preserve">   </w:t>
-      </w:r>
-      <w:r>
-        <w:rPr>
-          <w:b/>
-          <w:bCs/>
-          <w:i/>
-          <w:sz w:val="22"/>
-          <w:szCs w:val="22"/>
-        </w:rPr>
-        <w:t xml:space="preserve">DGR 28/09/2018 n. 32-7605 </w:t>
-      </w:r>
-      <w:r>
-        <w:rPr>
-          <w:b/>
-          <w:bCs/>
-          <w:sz w:val="22"/>
-          <w:szCs w:val="22"/>
-        </w:rPr>
-        <w:t>– Avviso di ispezione</w:t>
-      </w:r>
-    </w:p>
-    <w:p>
-      <w:pPr>
-        <w:rPr>
-          <w:b/>
-          <w:bCs/>
-        </w:rPr>
-      </w:pPr>
-    </w:p>
-    <w:p>
-      <w:r>
-        <w:rPr>
-          <w:sz w:val="22"/>
-          <w:szCs w:val="22"/>
-        </w:rPr>
-        <w:t>L’Agenzia Regionale per la Protezione Ambientale del Piemonte effettua ispezioni su impianti termici volte a verificarne lo stato di esercizio e di manutenzione ai fini del contenimento dei consumi energetici e delle emissioni in atmosfera</w:t>
-      </w:r>
-      <w:r>
-        <w:rPr>
-          <w:sz w:val="22"/>
-          <w:szCs w:val="22"/>
-        </w:rPr>
-        <w:t>.</w:t>
-      </w:r>
-    </w:p>
-    <w:p>
-      <w:pPr>
-        <w:rPr>
-          <w:sz w:val="22"/>
-          <w:szCs w:val="22"/>
-        </w:rPr>
-      </w:pPr>
-    </w:p>
-    <w:p>
-      <w:r>
-        <w:rPr>
-          <w:sz w:val="22"/>
-          <w:szCs w:val="22"/>
-        </w:rPr>
-        <w:t>A tale scopo è stato selezionato l’impianto termico</w:t>
-      </w:r>
-      <w:r>
-        <w:rPr>
-          <w:sz w:val="22"/>
-          <w:szCs w:val="22"/>
-        </w:rPr>
-        <w:t xml:space="preserve"> </w:t>
-      </w:r>
-      <w:r>
-        <w:rPr>
-          <w:sz w:val="22"/>
-          <w:szCs w:val="22"/>
-        </w:rPr>
-        <w:t>{{</w:t>
-      </w:r>
-      <w:proofErr w:type="spellStart"/>
-      <w:r>
-        <w:rPr>
-          <w:sz w:val="22"/>
-          <w:szCs w:val="22"/>
-        </w:rPr>
-        <w:t>codice_impianto</w:t>
-      </w:r>
-      <w:proofErr w:type="spellEnd"/>
-      <w:r>
-        <w:rPr>
-          <w:sz w:val="22"/>
-          <w:szCs w:val="22"/>
-        </w:rPr>
-        <w:t>}</w:t>
-      </w:r>
-      <w:proofErr w:type="gramStart"/>
-      <w:r>
-        <w:rPr>
-          <w:sz w:val="22"/>
-          <w:szCs w:val="22"/>
-        </w:rPr>
-        <w:t>}</w:t>
-      </w:r>
-      <w:r>
-        <w:rPr>
-          <w:sz w:val="22"/>
-          <w:szCs w:val="22"/>
-        </w:rPr>
-        <w:t xml:space="preserve"> </w:t>
-      </w:r>
-      <w:r>
-        <w:rPr>
-          <w:b/>
-          <w:sz w:val="22"/>
-          <w:szCs w:val="22"/>
-        </w:rPr>
-        <w:t>,</w:t>
-      </w:r>
-      <w:proofErr w:type="gramEnd"/>
-      <w:r>
-        <w:rPr>
-          <w:b/>
-          <w:sz w:val="22"/>
-          <w:szCs w:val="22"/>
-        </w:rPr>
-        <w:t xml:space="preserve"> </w:t>
-      </w:r>
-      <w:r>
-        <w:rPr>
-          <w:sz w:val="22"/>
-          <w:szCs w:val="22"/>
-        </w:rPr>
-        <w:t>sito in</w:t>
-      </w:r>
-      <w:r>
-        <w:rPr>
-          <w:sz w:val="22"/>
-          <w:szCs w:val="22"/>
-        </w:rPr>
-        <w:t xml:space="preserve"> {{</w:t>
-      </w:r>
-      <w:proofErr w:type="spellStart"/>
-      <w:r>
-        <w:rPr>
-          <w:sz w:val="22"/>
-          <w:szCs w:val="22"/>
-        </w:rPr>
-        <w:t>indirizzo_impianto</w:t>
-      </w:r>
-      <w:proofErr w:type="spellEnd"/>
-      <w:r>
-        <w:rPr>
-          <w:sz w:val="22"/>
-          <w:szCs w:val="22"/>
-        </w:rPr>
-        <w:t xml:space="preserve">}} </w:t>
-      </w:r>
-      <w:r>
-        <w:rPr>
-          <w:sz w:val="22"/>
-          <w:szCs w:val="22"/>
-        </w:rPr>
-        <w:t>presso il quale, in data</w:t>
-      </w:r>
-      <w:r>
-        <w:rPr>
-          <w:sz w:val="22"/>
-          <w:szCs w:val="22"/>
-        </w:rPr>
-        <w:t xml:space="preserve"> {{</w:t>
-      </w:r>
-      <w:proofErr w:type="spellStart"/>
-      <w:r>
-        <w:rPr>
-          <w:sz w:val="22"/>
-          <w:szCs w:val="22"/>
-        </w:rPr>
-        <w:t>data_ispezione</w:t>
-      </w:r>
-      <w:proofErr w:type="spellEnd"/>
-      <w:r>
-        <w:rPr>
-          <w:sz w:val="22"/>
-          <w:szCs w:val="22"/>
-        </w:rPr>
-        <w:t>}}</w:t>
-      </w:r>
-      <w:r>
-        <w:rPr>
-          <w:sz w:val="22"/>
-          <w:szCs w:val="22"/>
-        </w:rPr>
-        <w:t xml:space="preserve"> </w:t>
-      </w:r>
-      <w:r>
-        <w:rPr>
-          <w:b/>
-          <w:sz w:val="22"/>
-          <w:szCs w:val="22"/>
-        </w:rPr>
-        <w:t xml:space="preserve">, alle ore </w:t>
-      </w:r>
-      <w:r>
-        <w:rPr>
-          <w:bCs/>
-          <w:sz w:val="22"/>
-          <w:szCs w:val="22"/>
-        </w:rPr>
-        <w:t>{{</w:t>
-      </w:r>
-      <w:proofErr w:type="spellStart"/>
-      <w:r>
-        <w:rPr>
-          <w:bCs/>
-          <w:sz w:val="22"/>
-          <w:szCs w:val="22"/>
-        </w:rPr>
-        <w:t>ora_ispezione</w:t>
-      </w:r>
-      <w:proofErr w:type="spellEnd"/>
-      <w:r>
-        <w:rPr>
-          <w:bCs/>
-          <w:sz w:val="22"/>
-          <w:szCs w:val="22"/>
-        </w:rPr>
-        <w:t>}}</w:t>
-      </w:r>
-      <w:r>
-        <w:rPr>
-          <w:bCs/>
-          <w:sz w:val="22"/>
-          <w:szCs w:val="22"/>
-          <w:lang w:eastAsia="it-IT"/>
-        </w:rPr>
-        <w:t xml:space="preserve"> </w:t>
-      </w:r>
-      <w:r>
-        <w:rPr>
-          <w:b/>
-          <w:sz w:val="22"/>
-          <w:szCs w:val="22"/>
-        </w:rPr>
-        <w:t xml:space="preserve">circa, </w:t>
-      </w:r>
-      <w:r>
-        <w:rPr>
-          <w:sz w:val="22"/>
-          <w:szCs w:val="22"/>
-        </w:rPr>
-        <w:t>verrà effettuata un’ispezione da parte di nostro personale tecnico. Si richiede, pertanto</w:t>
-      </w:r>
-      <w:r>
-        <w:rPr>
-          <w:sz w:val="22"/>
-          <w:szCs w:val="22"/>
-        </w:rPr>
-        <w:t>, la presenza di:</w:t>
-      </w:r>
-    </w:p>
-    <w:p>
-      <w:pPr>
-        <w:rPr>
-          <w:sz w:val="22"/>
-          <w:szCs w:val="22"/>
-        </w:rPr>
-      </w:pPr>
-    </w:p>
-    <w:p>
-      <w:pPr>
-        <w:numPr>
-          <w:ilvl w:val="0"/>
-          <w:numId w:val="5"/>
-        </w:numPr>
-      </w:pPr>
-      <w:r>
-        <w:rPr>
-          <w:sz w:val="22"/>
-          <w:szCs w:val="22"/>
-        </w:rPr>
-        <w:t>responsabile dell’impianto o amministratore nel caso di condominio</w:t>
-      </w:r>
-    </w:p>
-    <w:p>
-      <w:pPr>
-        <w:numPr>
-          <w:ilvl w:val="0"/>
-          <w:numId w:val="4"/>
-        </w:numPr>
-      </w:pPr>
-      <w:r>
-        <w:rPr>
-          <w:sz w:val="22"/>
-          <w:szCs w:val="22"/>
-        </w:rPr>
-        <w:t>responsabile dell’impresa di manutenzione dell’impianto termico abilitato ad operare sull’impianto o suo delegato.</w:t>
-      </w:r>
-    </w:p>
-    <w:p>
-      <w:pPr>
-        <w:rPr>
-          <w:sz w:val="22"/>
-          <w:szCs w:val="22"/>
-        </w:rPr>
-      </w:pPr>
-    </w:p>
-    <w:p>
-      <w:r>
-        <w:rPr>
-          <w:sz w:val="22"/>
-          <w:szCs w:val="22"/>
-        </w:rPr>
-        <w:t>In tale occasione si richiede di mettere a disposizione dell’Agenzia tutta la documentazione tecnica relativa all’impianto ed in particolare:</w:t>
-      </w:r>
+          <w:bCs/>
+          <w:sz w:val="22"/>
+          <w:szCs w:val="22"/>
+        </w:rPr>
+        <w:t xml:space="preserve"> circa</w:t>
+      </w:r>
+      <w:r>
+        <w:rPr>
+          <w:sz w:val="22"/>
+          <w:szCs w:val="22"/>
+        </w:rPr>
+        <w:t>, verrà effettuata un’ispezione da parte di nostro personale tecnico. Si richiede, pertanto, la presenza di:</w:t>
+      </w:r>
+    </w:p>
+    <w:p>
+      <w:pPr>
+        <w:rPr>
+          <w:sz w:val="22"/>
+          <w:szCs w:val="22"/>
+        </w:rPr>
+      </w:pPr>
     </w:p>
     <w:p>
       <w:pPr>
@@ -960,13 +1792,17 @@
           <w:ilvl w:val="0"/>
           <w:numId w:val="3"/>
         </w:numPr>
-      </w:pPr>
-      <w:r>
-        <w:rPr>
-          <w:sz w:val="22"/>
-          <w:szCs w:val="22"/>
-        </w:rPr>
-        <w:t>libretto di impianto</w:t>
+        <w:tabs>
+          <w:tab w:val="clear" w:pos="0"/>
+          <w:tab w:val="num" w:pos="720"/>
+        </w:tabs>
+      </w:pPr>
+      <w:r>
+        <w:rPr>
+          <w:sz w:val="22"/>
+          <w:szCs w:val="22"/>
+        </w:rPr>
+        <w:t>responsabile dell’impianto o amministratore nel caso di condominio</w:t>
       </w:r>
     </w:p>
     <w:p>
@@ -975,43 +1811,83 @@
           <w:ilvl w:val="0"/>
           <w:numId w:val="3"/>
         </w:numPr>
-      </w:pPr>
-      <w:r>
-        <w:rPr>
-          <w:sz w:val="22"/>
-          <w:szCs w:val="22"/>
-        </w:rPr>
-        <w:t xml:space="preserve">rapporti di controllo </w:t>
-      </w:r>
-      <w:proofErr w:type="gramStart"/>
-      <w:r>
-        <w:rPr>
-          <w:sz w:val="22"/>
-          <w:szCs w:val="22"/>
-        </w:rPr>
-        <w:t>e</w:t>
-      </w:r>
-      <w:proofErr w:type="gramEnd"/>
-      <w:r>
-        <w:rPr>
-          <w:sz w:val="22"/>
-          <w:szCs w:val="22"/>
-        </w:rPr>
-        <w:t xml:space="preserve"> efficienza energetica</w:t>
+        <w:tabs>
+          <w:tab w:val="clear" w:pos="0"/>
+          <w:tab w:val="num" w:pos="720"/>
+        </w:tabs>
+      </w:pPr>
+      <w:r>
+        <w:rPr>
+          <w:sz w:val="22"/>
+          <w:szCs w:val="22"/>
+        </w:rPr>
+        <w:t>responsabile dell’impresa di manutenzione dell’impianto termico abilitato ad operare sull’impianto o suo delegato.</w:t>
+      </w:r>
+    </w:p>
+    <w:p>
+      <w:pPr>
+        <w:ind w:left="720"/>
+        <w:rPr>
+          <w:sz w:val="22"/>
+          <w:szCs w:val="22"/>
+        </w:rPr>
+      </w:pPr>
+    </w:p>
+    <w:p>
+      <w:r>
+        <w:rPr>
+          <w:sz w:val="22"/>
+          <w:szCs w:val="22"/>
+        </w:rPr>
+        <w:t>In tale occasione si richiede di mettere a disposizione dell’Agenzia tutta la documentazione tecnica relativa all’impianto ed in particolare:</w:t>
       </w:r>
     </w:p>
     <w:p>
       <w:pPr>
         <w:numPr>
           <w:ilvl w:val="0"/>
-          <w:numId w:val="3"/>
+          <w:numId w:val="2"/>
         </w:numPr>
-      </w:pPr>
-      <w:r>
-        <w:rPr>
-          <w:sz w:val="22"/>
-          <w:szCs w:val="22"/>
-        </w:rPr>
+        <w:ind w:left="720"/>
+      </w:pPr>
+      <w:r>
+        <w:rPr>
+          <w:sz w:val="22"/>
+          <w:szCs w:val="22"/>
+        </w:rPr>
+        <w:t>libretto di impianto</w:t>
+      </w:r>
+    </w:p>
+    <w:p>
+      <w:pPr>
+        <w:numPr>
+          <w:ilvl w:val="0"/>
+          <w:numId w:val="2"/>
+        </w:numPr>
+        <w:ind w:left="720"/>
+      </w:pPr>
+      <w:r>
+        <w:rPr>
+          <w:sz w:val="22"/>
+          <w:szCs w:val="22"/>
+        </w:rPr>
+        <w:t>rapporti di controllo e efficienza energetica</w:t>
+      </w:r>
+    </w:p>
+    <w:p>
+      <w:pPr>
+        <w:numPr>
+          <w:ilvl w:val="0"/>
+          <w:numId w:val="2"/>
+        </w:numPr>
+        <w:ind w:left="720"/>
+      </w:pPr>
+      <w:r>
+        <w:rPr>
+          <w:sz w:val="22"/>
+          <w:szCs w:val="22"/>
+        </w:rPr>
+        <w:lastRenderedPageBreak/>
         <w:t>dichiarazioni di conformità</w:t>
       </w:r>
     </w:p>
@@ -1020,8 +1896,9 @@
         <w:pStyle w:val="Paragrafoelenco"/>
         <w:numPr>
           <w:ilvl w:val="0"/>
-          <w:numId w:val="3"/>
+          <w:numId w:val="2"/>
         </w:numPr>
+        <w:ind w:left="720"/>
       </w:pPr>
       <w:r>
         <w:rPr>
@@ -1051,8 +1928,9 @@
       <w:pPr>
         <w:numPr>
           <w:ilvl w:val="0"/>
-          <w:numId w:val="3"/>
+          <w:numId w:val="2"/>
         </w:numPr>
+        <w:ind w:left="720"/>
       </w:pPr>
       <w:r>
         <w:rPr>
@@ -1087,14 +1965,20 @@
           <w:sz w:val="22"/>
           <w:szCs w:val="22"/>
         </w:rPr>
-        <w:lastRenderedPageBreak/>
         <w:t>Relazione con il calcolo del fabbisogno energetico e criteri di ripartizione delle spese e la rendicontazione effettiva.</w:t>
       </w:r>
     </w:p>
     <w:p>
       <w:pPr>
         <w:rPr>
-          <w:b/>
+          <w:sz w:val="22"/>
+          <w:szCs w:val="22"/>
+        </w:rPr>
+      </w:pPr>
+    </w:p>
+    <w:p>
+      <w:pPr>
+        <w:rPr>
           <w:sz w:val="22"/>
           <w:szCs w:val="22"/>
         </w:rPr>
@@ -1107,7 +1991,23 @@
           <w:sz w:val="22"/>
           <w:szCs w:val="22"/>
         </w:rPr>
-        <w:t>Si fa presente che potrà essere addebitato a carico del Responsabile dell’impianto, l’onere del sopralluogo sulla base di quanto previsto dall’ articolo 4, allegato B della DGR 21/05/2021 n.10-3262, in caso di mancata comunicazione dell’avvenuto adeguamento, oppure in caso di “mancato appuntamento”.</w:t>
+        <w:t xml:space="preserve">Si fa presente, ai sensi della DGR 21/05/2021 n.10-3262 </w:t>
+      </w:r>
+      <w:proofErr w:type="spellStart"/>
+      <w:r>
+        <w:rPr>
+          <w:sz w:val="22"/>
+          <w:szCs w:val="22"/>
+        </w:rPr>
+        <w:t>all</w:t>
+      </w:r>
+      <w:proofErr w:type="spellEnd"/>
+      <w:r>
+        <w:rPr>
+          <w:sz w:val="22"/>
+          <w:szCs w:val="22"/>
+        </w:rPr>
+        <w:t>. B art.5 comma 7, che nel caso in cui l’ispezione non verrà effettuata per cause imputabili al responsabile dell’impianto allo stesso potrà essere addebitato l’importo previsto a titolo di rimborso spese per mancato appuntamento.</w:t>
       </w:r>
     </w:p>
     <w:bookmarkEnd w:id="0"/>
@@ -1125,7 +2025,7 @@
           <w:sz w:val="22"/>
           <w:szCs w:val="22"/>
         </w:rPr>
-        <w:t xml:space="preserve">Qualora non si riuscisse ad effettuare l’ispezione riprogrammata per causa imputabile al responsabile dell’impianto </w:t>
+        <w:t xml:space="preserve">Qualora non si riuscisse ad effettuare l’ispezione riprogrammata in altra data per causa imputabile al responsabile dell’impianto </w:t>
       </w:r>
       <w:r>
         <w:rPr>
@@ -1198,16 +2098,7 @@
         </w:rPr>
       </w:pPr>
     </w:p>
-    <w:p>
-      <w:r>
-        <w:rPr>
-          <w:b/>
-          <w:sz w:val="22"/>
-          <w:szCs w:val="22"/>
-        </w:rPr>
-        <w:t>In relazione alle norme di comportamento anti-Covid si richiede di stampare e presentare il modulo allegato opportunamente firmato, nonché di limitare il numero di persone presenti al sopralluogo al fine di consentire il rispetto di adeguate distanze interpersonali durante il sopralluogo.</w:t>
-      </w:r>
-    </w:p>
+    <w:p/>
     <w:p>
       <w:pPr>
         <w:rPr>
@@ -1265,7 +2156,57 @@
           <w:sz w:val="22"/>
           <w:szCs w:val="22"/>
         </w:rPr>
-        <w:t>indicando nell’oggetto il riferimento del numero di ispezione.</w:t>
+        <w:t xml:space="preserve">indicando nell’oggetto il riferimento del numero di ispezione, </w:t>
+      </w:r>
+      <w:r>
+        <w:rPr>
+          <w:b/>
+          <w:bCs/>
+          <w:sz w:val="22"/>
+          <w:szCs w:val="22"/>
+          <w:u w:val="single"/>
+        </w:rPr>
+        <w:t>indicando i riferimenti telefonici ai</w:t>
+      </w:r>
+      <w:r>
+        <w:rPr>
+          <w:b/>
+          <w:bCs/>
+          <w:sz w:val="22"/>
+          <w:szCs w:val="22"/>
+        </w:rPr>
+        <w:t xml:space="preserve"> </w:t>
+      </w:r>
+      <w:r>
+        <w:rPr>
+          <w:b/>
+          <w:bCs/>
+          <w:sz w:val="22"/>
+          <w:szCs w:val="22"/>
+          <w:u w:val="single"/>
+        </w:rPr>
+        <w:t xml:space="preserve">quali è possibile </w:t>
+      </w:r>
+      <w:proofErr w:type="spellStart"/>
+      <w:r>
+        <w:rPr>
+          <w:b/>
+          <w:bCs/>
+          <w:sz w:val="22"/>
+          <w:szCs w:val="22"/>
+          <w:u w:val="single"/>
+        </w:rPr>
+        <w:t>contattarVi</w:t>
+      </w:r>
+      <w:proofErr w:type="spellEnd"/>
+      <w:r>
+        <w:rPr>
+          <w:b/>
+          <w:bCs/>
+          <w:sz w:val="22"/>
+          <w:szCs w:val="22"/>
+        </w:rPr>
+        <w:t>.</w:t>
       </w:r>
     </w:p>
     <w:p>
@@ -1308,13 +2249,13 @@
         <w:tblLook w:val="0000" w:firstRow="0" w:lastRow="0" w:firstColumn="0" w:lastColumn="0" w:noHBand="0" w:noVBand="0"/>
       </w:tblPr>
       <w:tblGrid>
-        <w:gridCol w:w="4500"/>
-        <w:gridCol w:w="5201"/>
+        <w:gridCol w:w="4499"/>
+        <w:gridCol w:w="5202"/>
       </w:tblGrid>
       <w:tr>
         <w:tc>
           <w:tcPr>
-            <w:tcW w:w="4400" w:type="dxa"/>
+            <w:tcW w:w="4399" w:type="dxa"/>
             <w:shd w:val="clear" w:color="auto" w:fill="auto"/>
             <w:vAlign w:val="center"/>
           </w:tcPr>
@@ -1331,7 +2272,7 @@
         </w:tc>
         <w:tc>
           <w:tcPr>
-            <w:tcW w:w="5085" w:type="dxa"/>
+            <w:tcW w:w="5086" w:type="dxa"/>
             <w:shd w:val="clear" w:color="auto" w:fill="auto"/>
             <w:vAlign w:val="center"/>
           </w:tcPr>
@@ -1346,7 +2287,7 @@
                 <w:sz w:val="22"/>
                 <w:szCs w:val="22"/>
               </w:rPr>
-              <w:t>Il Dirigente Responsabile della Struttura</w:t>
+              <w:t xml:space="preserve">Il Dirigente </w:t>
             </w:r>
           </w:p>
         </w:tc>
@@ -1354,7 +2295,7 @@
       <w:tr>
         <w:tc>
           <w:tcPr>
-            <w:tcW w:w="4400" w:type="dxa"/>
+            <w:tcW w:w="4399" w:type="dxa"/>
             <w:shd w:val="clear" w:color="auto" w:fill="auto"/>
             <w:vAlign w:val="center"/>
           </w:tcPr>
@@ -1371,7 +2312,7 @@
         </w:tc>
         <w:tc>
           <w:tcPr>
-            <w:tcW w:w="5085" w:type="dxa"/>
+            <w:tcW w:w="5086" w:type="dxa"/>
             <w:shd w:val="clear" w:color="auto" w:fill="auto"/>
             <w:vAlign w:val="center"/>
           </w:tcPr>
@@ -1395,7 +2336,7 @@
       <w:tr>
         <w:tc>
           <w:tcPr>
-            <w:tcW w:w="4400" w:type="dxa"/>
+            <w:tcW w:w="4399" w:type="dxa"/>
             <w:shd w:val="clear" w:color="auto" w:fill="auto"/>
             <w:vAlign w:val="center"/>
           </w:tcPr>
@@ -1412,7 +2353,7 @@
         </w:tc>
         <w:tc>
           <w:tcPr>
-            <w:tcW w:w="5085" w:type="dxa"/>
+            <w:tcW w:w="5086" w:type="dxa"/>
             <w:shd w:val="clear" w:color="auto" w:fill="auto"/>
             <w:vAlign w:val="center"/>
           </w:tcPr>
@@ -1432,7 +2373,7 @@
         </w:trPr>
         <w:tc>
           <w:tcPr>
-            <w:tcW w:w="4400" w:type="dxa"/>
+            <w:tcW w:w="4399" w:type="dxa"/>
             <w:shd w:val="clear" w:color="auto" w:fill="auto"/>
             <w:vAlign w:val="center"/>
           </w:tcPr>
@@ -1452,7 +2393,7 @@
         </w:tc>
         <w:tc>
           <w:tcPr>
-            <w:tcW w:w="5085" w:type="dxa"/>
+            <w:tcW w:w="5086" w:type="dxa"/>
             <w:shd w:val="clear" w:color="auto" w:fill="auto"/>
             <w:vAlign w:val="center"/>
           </w:tcPr>
@@ -1474,16 +2415,56 @@
     </w:tbl>
     <w:p>
       <w:pPr>
-        <w:pageBreakBefore/>
-      </w:pPr>
-    </w:p>
-    <w:p>
-      <w:pPr>
-        <w:rPr>
-          <w:sz w:val="20"/>
-          <w:szCs w:val="20"/>
-        </w:rPr>
-      </w:pPr>
+        <w:rPr>
+          <w:sz w:val="20"/>
+          <w:szCs w:val="20"/>
+        </w:rPr>
+      </w:pPr>
+    </w:p>
+    <w:p>
+      <w:pPr>
+        <w:rPr>
+          <w:sz w:val="20"/>
+          <w:szCs w:val="20"/>
+        </w:rPr>
+      </w:pPr>
+      <w:r>
+        <w:rPr>
+          <w:sz w:val="20"/>
+          <w:szCs w:val="20"/>
+        </w:rPr>
+        <w:t>Riferimenti:</w:t>
+      </w:r>
+    </w:p>
+    <w:p>
+      <w:pPr>
+        <w:rPr>
+          <w:sz w:val="20"/>
+          <w:szCs w:val="20"/>
+        </w:rPr>
+      </w:pPr>
+      <w:r>
+        <w:rPr>
+          <w:sz w:val="20"/>
+          <w:szCs w:val="20"/>
+        </w:rPr>
+        <w:t xml:space="preserve">sig.ra </w:t>
+      </w:r>
+    </w:p>
+    <w:p>
+      <w:pPr>
+        <w:rPr>
+          <w:sz w:val="20"/>
+          <w:szCs w:val="20"/>
+        </w:rPr>
+      </w:pPr>
+      <w:r>
+        <w:rPr>
+          <w:sz w:val="20"/>
+          <w:szCs w:val="20"/>
+        </w:rPr>
+        <w:t>tel. 011-19680___</w:t>
+      </w:r>
     </w:p>
     <w:p>
       <w:pPr>
@@ -1500,428 +2481,19 @@
     </w:p>
     <w:p>
       <w:pPr>
-        <w:pStyle w:val="Paragrafoelenco"/>
-        <w:ind w:left="11"/>
-        <w:jc w:val="center"/>
-      </w:pPr>
-      <w:r>
-        <w:rPr>
-          <w:b/>
-          <w:i/>
-          <w:iCs/>
-          <w:sz w:val="22"/>
-          <w:szCs w:val="22"/>
-        </w:rPr>
-        <w:t>AUTODICHIARAZIONE AI SENSI DEGLI ARTT. 46 E 47 DPR N. 445/2000</w:t>
-      </w:r>
-    </w:p>
-    <w:p>
-      <w:pPr>
-        <w:pStyle w:val="Paragrafoelenco"/>
-        <w:ind w:left="11"/>
-        <w:rPr>
-          <w:b/>
-          <w:i/>
-          <w:iCs/>
-          <w:sz w:val="20"/>
-          <w:szCs w:val="20"/>
-        </w:rPr>
-      </w:pPr>
-    </w:p>
-    <w:p>
-      <w:pPr>
-        <w:pStyle w:val="Paragrafoelenco"/>
-        <w:ind w:left="11"/>
-        <w:rPr>
-          <w:b/>
-          <w:i/>
-          <w:iCs/>
-          <w:sz w:val="20"/>
-          <w:szCs w:val="20"/>
-        </w:rPr>
-      </w:pPr>
-    </w:p>
-    <w:p>
-      <w:pPr>
-        <w:pStyle w:val="Paragrafoelenco"/>
-        <w:ind w:left="11"/>
-        <w:rPr>
-          <w:b/>
-          <w:i/>
-          <w:iCs/>
-          <w:sz w:val="20"/>
-          <w:szCs w:val="20"/>
-        </w:rPr>
-      </w:pPr>
-    </w:p>
-    <w:p>
-      <w:pPr>
-        <w:pStyle w:val="Paragrafoelenco"/>
-        <w:spacing w:line="360" w:lineRule="auto"/>
-        <w:ind w:left="11"/>
-      </w:pPr>
-      <w:r>
-        <w:rPr>
-          <w:b/>
-          <w:i/>
-          <w:iCs/>
-          <w:sz w:val="20"/>
-          <w:szCs w:val="20"/>
-        </w:rPr>
-        <w:t xml:space="preserve">Il </w:t>
-      </w:r>
-      <w:proofErr w:type="gramStart"/>
-      <w:r>
-        <w:rPr>
-          <w:b/>
-          <w:i/>
-          <w:iCs/>
-          <w:sz w:val="20"/>
-          <w:szCs w:val="20"/>
-        </w:rPr>
-        <w:t>sottoscritto  _</w:t>
-      </w:r>
-      <w:proofErr w:type="gramEnd"/>
-      <w:r>
-        <w:rPr>
-          <w:b/>
-          <w:i/>
-          <w:iCs/>
-          <w:sz w:val="20"/>
-          <w:szCs w:val="20"/>
-        </w:rPr>
-        <w:t>_________________________ ____________________ presente al sopralluogo in data___/___/____presso l’impianto termico di via __________________________ ___________in ______________________,</w:t>
-      </w:r>
-    </w:p>
-    <w:p>
-      <w:pPr>
-        <w:pStyle w:val="Paragrafoelenco"/>
-        <w:spacing w:line="360" w:lineRule="auto"/>
-        <w:ind w:left="11"/>
-      </w:pPr>
-      <w:r>
-        <w:rPr>
-          <w:rFonts w:eastAsia="Arial"/>
-          <w:b/>
-          <w:i/>
-          <w:iCs/>
-          <w:sz w:val="20"/>
-          <w:szCs w:val="20"/>
-        </w:rPr>
-        <w:t xml:space="preserve"> </w:t>
-      </w:r>
-      <w:r>
-        <w:rPr>
-          <w:b/>
-          <w:i/>
-          <w:iCs/>
-          <w:sz w:val="20"/>
-          <w:szCs w:val="20"/>
-        </w:rPr>
-        <w:t xml:space="preserve">consapevole delle conseguenti penali previste in caso di dichiarazioni mendaci a pubblico ufficiale (art. 495 </w:t>
-      </w:r>
-      <w:proofErr w:type="spellStart"/>
-      <w:r>
-        <w:rPr>
-          <w:b/>
-          <w:i/>
-          <w:iCs/>
-          <w:sz w:val="20"/>
-          <w:szCs w:val="20"/>
-        </w:rPr>
-        <w:t>c.p</w:t>
-      </w:r>
-      <w:proofErr w:type="spellEnd"/>
-      <w:r>
-        <w:rPr>
-          <w:b/>
-          <w:i/>
-          <w:iCs/>
-          <w:sz w:val="20"/>
-          <w:szCs w:val="20"/>
-        </w:rPr>
-        <w:t>)</w:t>
-      </w:r>
-    </w:p>
-    <w:p>
-      <w:pPr>
-        <w:pStyle w:val="Paragrafoelenco"/>
-        <w:ind w:left="11"/>
-        <w:rPr>
-          <w:b/>
-          <w:i/>
-          <w:iCs/>
-          <w:sz w:val="20"/>
-          <w:szCs w:val="20"/>
-        </w:rPr>
-      </w:pPr>
-    </w:p>
-    <w:p>
-      <w:pPr>
-        <w:pStyle w:val="Paragrafoelenco"/>
-        <w:ind w:left="11"/>
-        <w:rPr>
-          <w:b/>
-          <w:i/>
-          <w:iCs/>
-          <w:sz w:val="20"/>
-          <w:szCs w:val="20"/>
-        </w:rPr>
-      </w:pPr>
-    </w:p>
-    <w:p>
-      <w:pPr>
-        <w:pStyle w:val="Paragrafoelenco"/>
         <w:suppressAutoHyphens w:val="0"/>
-        <w:spacing w:after="160" w:line="252" w:lineRule="auto"/>
-        <w:ind w:left="11"/>
-        <w:contextualSpacing/>
-        <w:jc w:val="center"/>
-      </w:pPr>
-      <w:r>
-        <w:rPr>
-          <w:b/>
-          <w:i/>
-          <w:iCs/>
-          <w:caps/>
-          <w:sz w:val="20"/>
-          <w:szCs w:val="20"/>
-        </w:rPr>
-        <w:t xml:space="preserve">DICHIARA SOTTO LA PROPRIA RESPONSABILITA’ DI ESSERE </w:t>
-      </w:r>
-      <w:r>
-        <w:rPr>
-          <w:b/>
-          <w:caps/>
-          <w:sz w:val="20"/>
-          <w:szCs w:val="20"/>
-        </w:rPr>
-        <w:t>di essere a conoscenza delle misure di contenimento del contagio previste dalla normativa vigente</w:t>
-      </w:r>
-    </w:p>
-    <w:p>
-      <w:pPr>
-        <w:pStyle w:val="Paragrafoelenco"/>
-        <w:ind w:left="0"/>
-        <w:jc w:val="center"/>
-        <w:rPr>
-          <w:b/>
-          <w:caps/>
-        </w:rPr>
-      </w:pPr>
-    </w:p>
-    <w:p>
-      <w:pPr>
-        <w:pStyle w:val="Paragrafoelenco"/>
-        <w:ind w:left="11"/>
-        <w:rPr>
-          <w:b/>
-          <w:i/>
-          <w:iCs/>
-          <w:caps/>
-          <w:sz w:val="20"/>
-          <w:szCs w:val="20"/>
-        </w:rPr>
-      </w:pPr>
-    </w:p>
-    <w:p>
-      <w:pPr>
-        <w:pStyle w:val="Paragrafoelenco"/>
-        <w:ind w:left="0"/>
-      </w:pPr>
-      <w:r>
-        <w:rPr>
-          <w:b/>
-          <w:sz w:val="20"/>
-          <w:szCs w:val="20"/>
-        </w:rPr>
-        <w:t>Per le esigenze lavorative dichiara che la propria temperatura corporea è inferiore a 37,5°C.</w:t>
-      </w:r>
-    </w:p>
-    <w:p>
-      <w:pPr>
-        <w:pStyle w:val="Paragrafoelenco"/>
-        <w:ind w:left="11"/>
-        <w:rPr>
-          <w:b/>
-          <w:i/>
-          <w:iCs/>
-          <w:sz w:val="20"/>
-          <w:szCs w:val="20"/>
-        </w:rPr>
-      </w:pPr>
-    </w:p>
-    <w:p>
-      <w:pPr>
-        <w:pStyle w:val="Paragrafoelenco"/>
-        <w:ind w:left="11"/>
-        <w:rPr>
-          <w:b/>
-          <w:i/>
-          <w:iCs/>
-          <w:sz w:val="20"/>
-          <w:szCs w:val="20"/>
-        </w:rPr>
-      </w:pPr>
-    </w:p>
-    <w:p>
-      <w:pPr>
-        <w:pStyle w:val="Paragrafoelenco"/>
-        <w:rPr>
-          <w:b/>
-          <w:i/>
-          <w:iCs/>
-          <w:sz w:val="20"/>
-          <w:szCs w:val="20"/>
-        </w:rPr>
-      </w:pPr>
-    </w:p>
-    <w:p>
-      <w:pPr>
-        <w:pStyle w:val="Paragrafoelenco"/>
-        <w:rPr>
-          <w:b/>
-          <w:i/>
-          <w:iCs/>
-          <w:sz w:val="20"/>
-          <w:szCs w:val="20"/>
-        </w:rPr>
-      </w:pPr>
-    </w:p>
-    <w:p>
-      <w:pPr>
-        <w:pStyle w:val="Paragrafoelenco"/>
-        <w:rPr>
-          <w:b/>
-          <w:sz w:val="20"/>
-          <w:szCs w:val="20"/>
-        </w:rPr>
-      </w:pPr>
-    </w:p>
-    <w:p>
-      <w:pPr>
-        <w:pStyle w:val="Paragrafoelenco"/>
-        <w:ind w:left="11"/>
-      </w:pPr>
-      <w:r>
-        <w:rPr>
-          <w:sz w:val="20"/>
-          <w:szCs w:val="20"/>
-        </w:rPr>
-        <w:tab/>
-      </w:r>
-      <w:r>
-        <w:rPr>
-          <w:sz w:val="20"/>
-          <w:szCs w:val="20"/>
-        </w:rPr>
-        <w:tab/>
-      </w:r>
-      <w:r>
-        <w:rPr>
-          <w:sz w:val="20"/>
-          <w:szCs w:val="20"/>
-        </w:rPr>
-        <w:tab/>
-      </w:r>
-      <w:r>
-        <w:rPr>
-          <w:sz w:val="20"/>
-          <w:szCs w:val="20"/>
-        </w:rPr>
-        <w:tab/>
-      </w:r>
-      <w:r>
-        <w:rPr>
-          <w:sz w:val="20"/>
-          <w:szCs w:val="20"/>
-        </w:rPr>
-        <w:tab/>
-      </w:r>
-      <w:r>
-        <w:rPr>
-          <w:sz w:val="20"/>
-          <w:szCs w:val="20"/>
-        </w:rPr>
-        <w:tab/>
-      </w:r>
-      <w:r>
-        <w:rPr>
-          <w:sz w:val="20"/>
-          <w:szCs w:val="20"/>
-        </w:rPr>
-        <w:tab/>
-      </w:r>
-      <w:r>
-        <w:rPr>
-          <w:sz w:val="20"/>
-          <w:szCs w:val="20"/>
-        </w:rPr>
-        <w:tab/>
-        <w:t>Firma leggibile</w:t>
-      </w:r>
-    </w:p>
-    <w:p>
-      <w:pPr>
-        <w:sectPr>
-          <w:headerReference w:type="default" r:id="rId8"/>
-          <w:footerReference w:type="default" r:id="rId9"/>
-          <w:headerReference w:type="first" r:id="rId10"/>
-          <w:footerReference w:type="first" r:id="rId11"/>
-          <w:pgSz w:w="11906" w:h="16838"/>
-          <w:pgMar w:top="1797" w:right="1287" w:bottom="1440" w:left="1134" w:header="720" w:footer="465" w:gutter="0"/>
-          <w:pgNumType w:start="1"/>
-          <w:cols w:space="720"/>
-          <w:titlePg/>
-          <w:docGrid w:linePitch="600" w:charSpace="32768"/>
-        </w:sectPr>
-      </w:pPr>
-    </w:p>
-    <w:p/>
-    <w:p/>
-    <w:p/>
-    <w:p/>
-    <w:p/>
-    <w:p/>
-    <w:p>
-      <w:pPr>
-        <w:sectPr>
-          <w:type w:val="continuous"/>
-          <w:pgSz w:w="11906" w:h="16838"/>
-          <w:pgMar w:top="1797" w:right="1287" w:bottom="1440" w:left="1134" w:header="720" w:footer="465" w:gutter="0"/>
-          <w:cols w:space="720"/>
-          <w:docGrid w:linePitch="600" w:charSpace="32768"/>
-        </w:sectPr>
-      </w:pPr>
-    </w:p>
-    <w:p>
-      <w:pPr>
-        <w:sectPr>
-          <w:type w:val="continuous"/>
-          <w:pgSz w:w="11906" w:h="16838"/>
-          <w:pgMar w:top="1797" w:right="1287" w:bottom="1440" w:left="1134" w:header="720" w:footer="465" w:gutter="0"/>
-          <w:cols w:space="720"/>
-          <w:docGrid w:linePitch="600" w:charSpace="32768"/>
-        </w:sectPr>
-      </w:pPr>
-    </w:p>
-    <w:p>
-      <w:pPr>
-        <w:sectPr>
-          <w:type w:val="continuous"/>
-          <w:pgSz w:w="11906" w:h="16838"/>
-          <w:pgMar w:top="1797" w:right="1287" w:bottom="1440" w:left="1134" w:header="720" w:footer="465" w:gutter="0"/>
-          <w:cols w:space="720"/>
-          <w:docGrid w:linePitch="600" w:charSpace="32768"/>
-        </w:sectPr>
-      </w:pPr>
-    </w:p>
-    <w:p/>
+      </w:pPr>
+    </w:p>
     <w:sectPr>
-      <w:type w:val="continuous"/>
+      <w:headerReference w:type="default" r:id="rId8"/>
+      <w:footerReference w:type="default" r:id="rId9"/>
+      <w:headerReference w:type="first" r:id="rId10"/>
+      <w:footerReference w:type="first" r:id="rId11"/>
       <w:pgSz w:w="11906" w:h="16838"/>
       <w:pgMar w:top="1797" w:right="1287" w:bottom="1440" w:left="1134" w:header="720" w:footer="465" w:gutter="0"/>
+      <w:pgNumType w:start="1"/>
       <w:cols w:space="720"/>
+      <w:titlePg/>
       <w:docGrid w:linePitch="600" w:charSpace="32768"/>
     </w:sectPr>
   </w:body>
@@ -1929,7 +2501,7 @@
 </file>
 
 <file path=word/endnotes.xml><?xml version="1.0" encoding="utf-8"?>
-<w:endnotes xmlns:wpc="http://schemas.microsoft.com/office/word/2010/wordprocessingCanvas" xmlns:cx="http://schemas.microsoft.com/office/drawing/2014/chartex" xmlns:cx1="http://schemas.microsoft.com/office/drawing/2015/9/8/chartex" xmlns:cx2="http://schemas.microsoft.com/office/drawing/2015/10/21/chartex" xmlns:cx3="http://schemas.microsoft.com/office/drawing/2016/5/9/chartex" xmlns:cx4="http://schemas.microsoft.com/office/drawing/2016/5/10/chartex" xmlns:cx5="http://schemas.microsoft.com/office/drawing/2016/5/11/chartex" xmlns:cx6="http://schemas.microsoft.com/office/drawing/2016/5/12/chartex" xmlns:cx7="http://schemas.microsoft.com/office/drawing/2016/5/13/chartex" xmlns:cx8="http://schemas.microsoft.com/office/drawing/2016/5/14/chartex" xmlns:mc="http://schemas.openxmlformats.org/markup-compatibility/2006" xmlns:aink="http://schemas.microsoft.com/office/drawing/2016/ink" xmlns:am3d="http://schemas.microsoft.com/office/drawing/2017/model3d" xmlns:o="urn:schemas-microsoft-com:office:office" xmlns:r="http://schemas.openxmlformats.org/officeDocument/2006/relationships" xmlns:m="http://schemas.openxmlformats.org/officeDocument/2006/math" xmlns:v="urn:schemas-microsoft-com:vml" xmlns:wp14="http://schemas.microsoft.com/office/word/2010/wordprocessingDrawing" xmlns:wp="http://schemas.openxmlformats.org/drawingml/2006/wordprocessingDrawing" xmlns:w10="urn:schemas-microsoft-com:office:word" xmlns:w="http://schemas.openxmlformats.org/wordprocessingml/2006/main" xmlns:w14="http://schemas.microsoft.com/office/word/2010/wordml" xmlns:w15="http://schemas.microsoft.com/office/word/2012/wordml" xmlns:w16cex="http://schemas.microsoft.com/office/word/2018/wordml/cex" xmlns:w16cid="http://schemas.microsoft.com/office/word/2016/wordml/cid" xmlns:w16="http://schemas.microsoft.com/office/word/2018/wordml" xmlns:w16sdtdh="http://schemas.microsoft.com/office/word/2020/wordml/sdtdatahash" xmlns:w16se="http://schemas.microsoft.com/office/word/2015/wordml/symex" xmlns:wpg="http://schemas.microsoft.com/office/word/2010/wordprocessingGroup" xmlns:wpi="http://schemas.microsoft.com/office/word/2010/wordprocessingInk" xmlns:wne="http://schemas.microsoft.com/office/word/2006/wordml" xmlns:wps="http://schemas.microsoft.com/office/word/2010/wordprocessingShape" mc:Ignorable="w14 w15 w16se w16cid w16 w16cex w16sdtdh wp14">
+<w:endnotes xmlns:wpc="http://schemas.microsoft.com/office/word/2010/wordprocessingCanvas" xmlns:cx="http://schemas.microsoft.com/office/drawing/2014/chartex" xmlns:cx1="http://schemas.microsoft.com/office/drawing/2015/9/8/chartex" xmlns:cx2="http://schemas.microsoft.com/office/drawing/2015/10/21/chartex" xmlns:cx3="http://schemas.microsoft.com/office/drawing/2016/5/9/chartex" xmlns:cx4="http://schemas.microsoft.com/office/drawing/2016/5/10/chartex" xmlns:cx5="http://schemas.microsoft.com/office/drawing/2016/5/11/chartex" xmlns:cx6="http://schemas.microsoft.com/office/drawing/2016/5/12/chartex" xmlns:cx7="http://schemas.microsoft.com/office/drawing/2016/5/13/chartex" xmlns:cx8="http://schemas.microsoft.com/office/drawing/2016/5/14/chartex" xmlns:mc="http://schemas.openxmlformats.org/markup-compatibility/2006" xmlns:aink="http://schemas.microsoft.com/office/drawing/2016/ink" xmlns:am3d="http://schemas.microsoft.com/office/drawing/2017/model3d" xmlns:o="urn:schemas-microsoft-com:office:office" xmlns:oel="http://schemas.microsoft.com/office/2019/extlst" xmlns:r="http://schemas.openxmlformats.org/officeDocument/2006/relationships" xmlns:m="http://schemas.openxmlformats.org/officeDocument/2006/math" xmlns:v="urn:schemas-microsoft-com:vml" xmlns:wp14="http://schemas.microsoft.com/office/word/2010/wordprocessingDrawing" xmlns:wp="http://schemas.openxmlformats.org/drawingml/2006/wordprocessingDrawing" xmlns:w10="urn:schemas-microsoft-com:office:word" xmlns:w="http://schemas.openxmlformats.org/wordprocessingml/2006/main" xmlns:w14="http://schemas.microsoft.com/office/word/2010/wordml" xmlns:w15="http://schemas.microsoft.com/office/word/2012/wordml" xmlns:w16cex="http://schemas.microsoft.com/office/word/2018/wordml/cex" xmlns:w16cid="http://schemas.microsoft.com/office/word/2016/wordml/cid" xmlns:w16="http://schemas.microsoft.com/office/word/2018/wordml" xmlns:w16sdtdh="http://schemas.microsoft.com/office/word/2020/wordml/sdtdatahash" xmlns:w16se="http://schemas.microsoft.com/office/word/2015/wordml/symex" xmlns:wpg="http://schemas.microsoft.com/office/word/2010/wordprocessingGroup" xmlns:wpi="http://schemas.microsoft.com/office/word/2010/wordprocessingInk" xmlns:wne="http://schemas.microsoft.com/office/word/2006/wordml" xmlns:wps="http://schemas.microsoft.com/office/word/2010/wordprocessingShape" mc:Ignorable="w14 w15 w16se w16cid w16 w16cex w16sdtdh wp14">
   <w:endnote w:type="separator" w:id="-1">
     <w:p>
       <w:r>
@@ -1948,7 +2520,7 @@
 </file>
 
 <file path=word/footer1.xml><?xml version="1.0" encoding="utf-8"?>
-<w:ftr xmlns:wpc="http://schemas.microsoft.com/office/word/2010/wordprocessingCanvas" xmlns:cx="http://schemas.microsoft.com/office/drawing/2014/chartex" xmlns:cx1="http://schemas.microsoft.com/office/drawing/2015/9/8/chartex" xmlns:cx2="http://schemas.microsoft.com/office/drawing/2015/10/21/chartex" xmlns:cx3="http://schemas.microsoft.com/office/drawing/2016/5/9/chartex" xmlns:cx4="http://schemas.microsoft.com/office/drawing/2016/5/10/chartex" xmlns:cx5="http://schemas.microsoft.com/office/drawing/2016/5/11/chartex" xmlns:cx6="http://schemas.microsoft.com/office/drawing/2016/5/12/chartex" xmlns:cx7="http://schemas.microsoft.com/office/drawing/2016/5/13/chartex" xmlns:cx8="http://schemas.microsoft.com/office/drawing/2016/5/14/chartex" xmlns:mc="http://schemas.openxmlformats.org/markup-compatibility/2006" xmlns:aink="http://schemas.microsoft.com/office/drawing/2016/ink" xmlns:am3d="http://schemas.microsoft.com/office/drawing/2017/model3d" xmlns:o="urn:schemas-microsoft-com:office:office" xmlns:r="http://schemas.openxmlformats.org/officeDocument/2006/relationships" xmlns:m="http://schemas.openxmlformats.org/officeDocument/2006/math" xmlns:v="urn:schemas-microsoft-com:vml" xmlns:wp14="http://schemas.microsoft.com/office/word/2010/wordprocessingDrawing" xmlns:wp="http://schemas.openxmlformats.org/drawingml/2006/wordprocessingDrawing" xmlns:w10="urn:schemas-microsoft-com:office:word" xmlns:w="http://schemas.openxmlformats.org/wordprocessingml/2006/main" xmlns:w14="http://schemas.microsoft.com/office/word/2010/wordml" xmlns:w15="http://schemas.microsoft.com/office/word/2012/wordml" xmlns:w16cex="http://schemas.microsoft.com/office/word/2018/wordml/cex" xmlns:w16cid="http://schemas.microsoft.com/office/word/2016/wordml/cid" xmlns:w16="http://schemas.microsoft.com/office/word/2018/wordml" xmlns:w16sdtdh="http://schemas.microsoft.com/office/word/2020/wordml/sdtdatahash" xmlns:w16se="http://schemas.microsoft.com/office/word/2015/wordml/symex" xmlns:wpg="http://schemas.microsoft.com/office/word/2010/wordprocessingGroup" xmlns:wpi="http://schemas.microsoft.com/office/word/2010/wordprocessingInk" xmlns:wne="http://schemas.microsoft.com/office/word/2006/wordml" xmlns:wps="http://schemas.microsoft.com/office/word/2010/wordprocessingShape" mc:Ignorable="w14 w15 w16se w16cid w16 w16cex w16sdtdh wp14">
+<w:ftr xmlns:wpc="http://schemas.microsoft.com/office/word/2010/wordprocessingCanvas" xmlns:cx="http://schemas.microsoft.com/office/drawing/2014/chartex" xmlns:cx1="http://schemas.microsoft.com/office/drawing/2015/9/8/chartex" xmlns:cx2="http://schemas.microsoft.com/office/drawing/2015/10/21/chartex" xmlns:cx3="http://schemas.microsoft.com/office/drawing/2016/5/9/chartex" xmlns:cx4="http://schemas.microsoft.com/office/drawing/2016/5/10/chartex" xmlns:cx5="http://schemas.microsoft.com/office/drawing/2016/5/11/chartex" xmlns:cx6="http://schemas.microsoft.com/office/drawing/2016/5/12/chartex" xmlns:cx7="http://schemas.microsoft.com/office/drawing/2016/5/13/chartex" xmlns:cx8="http://schemas.microsoft.com/office/drawing/2016/5/14/chartex" xmlns:mc="http://schemas.openxmlformats.org/markup-compatibility/2006" xmlns:aink="http://schemas.microsoft.com/office/drawing/2016/ink" xmlns:am3d="http://schemas.microsoft.com/office/drawing/2017/model3d" xmlns:o="urn:schemas-microsoft-com:office:office" xmlns:oel="http://schemas.microsoft.com/office/2019/extlst" xmlns:r="http://schemas.openxmlformats.org/officeDocument/2006/relationships" xmlns:m="http://schemas.openxmlformats.org/officeDocument/2006/math" xmlns:v="urn:schemas-microsoft-com:vml" xmlns:wp14="http://schemas.microsoft.com/office/word/2010/wordprocessingDrawing" xmlns:wp="http://schemas.openxmlformats.org/drawingml/2006/wordprocessingDrawing" xmlns:w10="urn:schemas-microsoft-com:office:word" xmlns:w="http://schemas.openxmlformats.org/wordprocessingml/2006/main" xmlns:w14="http://schemas.microsoft.com/office/word/2010/wordml" xmlns:w15="http://schemas.microsoft.com/office/word/2012/wordml" xmlns:w16cex="http://schemas.microsoft.com/office/word/2018/wordml/cex" xmlns:w16cid="http://schemas.microsoft.com/office/word/2016/wordml/cid" xmlns:w16="http://schemas.microsoft.com/office/word/2018/wordml" xmlns:w16sdtdh="http://schemas.microsoft.com/office/word/2020/wordml/sdtdatahash" xmlns:w16se="http://schemas.microsoft.com/office/word/2015/wordml/symex" xmlns:wpg="http://schemas.microsoft.com/office/word/2010/wordprocessingGroup" xmlns:wpi="http://schemas.microsoft.com/office/word/2010/wordprocessingInk" xmlns:wne="http://schemas.microsoft.com/office/word/2006/wordml" xmlns:wps="http://schemas.microsoft.com/office/word/2010/wordprocessingShape" mc:Ignorable="w14 w15 w16se w16cid w16 w16cex w16sdtdh wp14">
   <w:p>
     <w:pPr>
       <w:spacing w:before="100" w:line="120" w:lineRule="auto"/>
@@ -2021,32 +2593,14 @@
         <w:sz w:val="18"/>
         <w:szCs w:val="18"/>
       </w:rPr>
-      <w:t xml:space="preserve">Via Pio VII 9 - 10135 Torino - tel. 011 19680443 – </w:t>
-    </w:r>
-    <w:proofErr w:type="gramStart"/>
-    <w:r>
-      <w:rPr>
-        <w:color w:val="000000"/>
-        <w:sz w:val="18"/>
-        <w:szCs w:val="18"/>
-      </w:rPr>
-      <w:t>email</w:t>
-    </w:r>
-    <w:proofErr w:type="gramEnd"/>
-    <w:r>
-      <w:rPr>
-        <w:color w:val="000000"/>
-        <w:sz w:val="18"/>
-        <w:szCs w:val="18"/>
-      </w:rPr>
-      <w:t>: rischio.industriale@pec.arpa.piemonte.it</w:t>
+      <w:t>Via Pio VII 9 - 10135 Torino - tel. 011 19680443 – email: rischio.industriale@pec.arpa.piemonte.it</w:t>
     </w:r>
   </w:p>
 </w:ftr>
 </file>
 
 <file path=word/footer2.xml><?xml version="1.0" encoding="utf-8"?>
-<w:ftr xmlns:wpc="http://schemas.microsoft.com/office/word/2010/wordprocessingCanvas" xmlns:cx="http://schemas.microsoft.com/office/drawing/2014/chartex" xmlns:cx1="http://schemas.microsoft.com/office/drawing/2015/9/8/chartex" xmlns:cx2="http://schemas.microsoft.com/office/drawing/2015/10/21/chartex" xmlns:cx3="http://schemas.microsoft.com/office/drawing/2016/5/9/chartex" xmlns:cx4="http://schemas.microsoft.com/office/drawing/2016/5/10/chartex" xmlns:cx5="http://schemas.microsoft.com/office/drawing/2016/5/11/chartex" xmlns:cx6="http://schemas.microsoft.com/office/drawing/2016/5/12/chartex" xmlns:cx7="http://schemas.microsoft.com/office/drawing/2016/5/13/chartex" xmlns:cx8="http://schemas.microsoft.com/office/drawing/2016/5/14/chartex" xmlns:mc="http://schemas.openxmlformats.org/markup-compatibility/2006" xmlns:aink="http://schemas.microsoft.com/office/drawing/2016/ink" xmlns:am3d="http://schemas.microsoft.com/office/drawing/2017/model3d" xmlns:o="urn:schemas-microsoft-com:office:office" xmlns:r="http://schemas.openxmlformats.org/officeDocument/2006/relationships" xmlns:m="http://schemas.openxmlformats.org/officeDocument/2006/math" xmlns:v="urn:schemas-microsoft-com:vml" xmlns:wp14="http://schemas.microsoft.com/office/word/2010/wordprocessingDrawing" xmlns:wp="http://schemas.openxmlformats.org/drawingml/2006/wordprocessingDrawing" xmlns:w10="urn:schemas-microsoft-com:office:word" xmlns:w="http://schemas.openxmlformats.org/wordprocessingml/2006/main" xmlns:w14="http://schemas.microsoft.com/office/word/2010/wordml" xmlns:w15="http://schemas.microsoft.com/office/word/2012/wordml" xmlns:w16cex="http://schemas.microsoft.com/office/word/2018/wordml/cex" xmlns:w16cid="http://schemas.microsoft.com/office/word/2016/wordml/cid" xmlns:w16="http://schemas.microsoft.com/office/word/2018/wordml" xmlns:w16sdtdh="http://schemas.microsoft.com/office/word/2020/wordml/sdtdatahash" xmlns:w16se="http://schemas.microsoft.com/office/word/2015/wordml/symex" xmlns:wpg="http://schemas.microsoft.com/office/word/2010/wordprocessingGroup" xmlns:wpi="http://schemas.microsoft.com/office/word/2010/wordprocessingInk" xmlns:wne="http://schemas.microsoft.com/office/word/2006/wordml" xmlns:wps="http://schemas.microsoft.com/office/word/2010/wordprocessingShape" mc:Ignorable="w14 w15 w16se w16cid w16 w16cex w16sdtdh wp14">
+<w:ftr xmlns:wpc="http://schemas.microsoft.com/office/word/2010/wordprocessingCanvas" xmlns:cx="http://schemas.microsoft.com/office/drawing/2014/chartex" xmlns:cx1="http://schemas.microsoft.com/office/drawing/2015/9/8/chartex" xmlns:cx2="http://schemas.microsoft.com/office/drawing/2015/10/21/chartex" xmlns:cx3="http://schemas.microsoft.com/office/drawing/2016/5/9/chartex" xmlns:cx4="http://schemas.microsoft.com/office/drawing/2016/5/10/chartex" xmlns:cx5="http://schemas.microsoft.com/office/drawing/2016/5/11/chartex" xmlns:cx6="http://schemas.microsoft.com/office/drawing/2016/5/12/chartex" xmlns:cx7="http://schemas.microsoft.com/office/drawing/2016/5/13/chartex" xmlns:cx8="http://schemas.microsoft.com/office/drawing/2016/5/14/chartex" xmlns:mc="http://schemas.openxmlformats.org/markup-compatibility/2006" xmlns:aink="http://schemas.microsoft.com/office/drawing/2016/ink" xmlns:am3d="http://schemas.microsoft.com/office/drawing/2017/model3d" xmlns:o="urn:schemas-microsoft-com:office:office" xmlns:oel="http://schemas.microsoft.com/office/2019/extlst" xmlns:r="http://schemas.openxmlformats.org/officeDocument/2006/relationships" xmlns:m="http://schemas.openxmlformats.org/officeDocument/2006/math" xmlns:v="urn:schemas-microsoft-com:vml" xmlns:wp14="http://schemas.microsoft.com/office/word/2010/wordprocessingDrawing" xmlns:wp="http://schemas.openxmlformats.org/drawingml/2006/wordprocessingDrawing" xmlns:w10="urn:schemas-microsoft-com:office:word" xmlns:w="http://schemas.openxmlformats.org/wordprocessingml/2006/main" xmlns:w14="http://schemas.microsoft.com/office/word/2010/wordml" xmlns:w15="http://schemas.microsoft.com/office/word/2012/wordml" xmlns:w16cex="http://schemas.microsoft.com/office/word/2018/wordml/cex" xmlns:w16cid="http://schemas.microsoft.com/office/word/2016/wordml/cid" xmlns:w16="http://schemas.microsoft.com/office/word/2018/wordml" xmlns:w16sdtdh="http://schemas.microsoft.com/office/word/2020/wordml/sdtdatahash" xmlns:w16se="http://schemas.microsoft.com/office/word/2015/wordml/symex" xmlns:wpg="http://schemas.microsoft.com/office/word/2010/wordprocessingGroup" xmlns:wpi="http://schemas.microsoft.com/office/word/2010/wordprocessingInk" xmlns:wne="http://schemas.microsoft.com/office/word/2006/wordml" xmlns:wps="http://schemas.microsoft.com/office/word/2010/wordprocessingShape" mc:Ignorable="w14 w15 w16se w16cid w16 w16cex w16sdtdh wp14">
   <w:p>
     <w:pPr>
       <w:spacing w:before="100" w:line="120" w:lineRule="auto"/>
@@ -2119,32 +2673,14 @@
         <w:sz w:val="18"/>
         <w:szCs w:val="18"/>
       </w:rPr>
-      <w:t xml:space="preserve">Via Pio VII 9 - 10135 Torino - tel. 011 19680443 - </w:t>
-    </w:r>
-    <w:proofErr w:type="gramStart"/>
-    <w:r>
-      <w:rPr>
-        <w:color w:val="000000"/>
-        <w:sz w:val="18"/>
-        <w:szCs w:val="18"/>
-      </w:rPr>
-      <w:t>email</w:t>
-    </w:r>
-    <w:proofErr w:type="gramEnd"/>
-    <w:r>
-      <w:rPr>
-        <w:color w:val="000000"/>
-        <w:sz w:val="18"/>
-        <w:szCs w:val="18"/>
-      </w:rPr>
-      <w:t>: rischio.industriale@pec.arpa.piemonte.it</w:t>
+      <w:t>Via Pio VII 9 - 10135 Torino - tel. 011 19680443 - email: rischio.industriale@pec.arpa.piemonte.it</w:t>
     </w:r>
   </w:p>
 </w:ftr>
 </file>
 
 <file path=word/footnotes.xml><?xml version="1.0" encoding="utf-8"?>
-<w:footnotes xmlns:wpc="http://schemas.microsoft.com/office/word/2010/wordprocessingCanvas" xmlns:cx="http://schemas.microsoft.com/office/drawing/2014/chartex" xmlns:cx1="http://schemas.microsoft.com/office/drawing/2015/9/8/chartex" xmlns:cx2="http://schemas.microsoft.com/office/drawing/2015/10/21/chartex" xmlns:cx3="http://schemas.microsoft.com/office/drawing/2016/5/9/chartex" xmlns:cx4="http://schemas.microsoft.com/office/drawing/2016/5/10/chartex" xmlns:cx5="http://schemas.microsoft.com/office/drawing/2016/5/11/chartex" xmlns:cx6="http://schemas.microsoft.com/office/drawing/2016/5/12/chartex" xmlns:cx7="http://schemas.microsoft.com/office/drawing/2016/5/13/chartex" xmlns:cx8="http://schemas.microsoft.com/office/drawing/2016/5/14/chartex" xmlns:mc="http://schemas.openxmlformats.org/markup-compatibility/2006" xmlns:aink="http://schemas.microsoft.com/office/drawing/2016/ink" xmlns:am3d="http://schemas.microsoft.com/office/drawing/2017/model3d" xmlns:o="urn:schemas-microsoft-com:office:office" xmlns:r="http://schemas.openxmlformats.org/officeDocument/2006/relationships" xmlns:m="http://schemas.openxmlformats.org/officeDocument/2006/math" xmlns:v="urn:schemas-microsoft-com:vml" xmlns:wp14="http://schemas.microsoft.com/office/word/2010/wordprocessingDrawing" xmlns:wp="http://schemas.openxmlformats.org/drawingml/2006/wordprocessingDrawing" xmlns:w10="urn:schemas-microsoft-com:office:word" xmlns:w="http://schemas.openxmlformats.org/wordprocessingml/2006/main" xmlns:w14="http://schemas.microsoft.com/office/word/2010/wordml" xmlns:w15="http://schemas.microsoft.com/office/word/2012/wordml" xmlns:w16cex="http://schemas.microsoft.com/office/word/2018/wordml/cex" xmlns:w16cid="http://schemas.microsoft.com/office/word/2016/wordml/cid" xmlns:w16="http://schemas.microsoft.com/office/word/2018/wordml" xmlns:w16sdtdh="http://schemas.microsoft.com/office/word/2020/wordml/sdtdatahash" xmlns:w16se="http://schemas.microsoft.com/office/word/2015/wordml/symex" xmlns:wpg="http://schemas.microsoft.com/office/word/2010/wordprocessingGroup" xmlns:wpi="http://schemas.microsoft.com/office/word/2010/wordprocessingInk" xmlns:wne="http://schemas.microsoft.com/office/word/2006/wordml" xmlns:wps="http://schemas.microsoft.com/office/word/2010/wordprocessingShape" mc:Ignorable="w14 w15 w16se w16cid w16 w16cex w16sdtdh wp14">
+<w:footnotes xmlns:wpc="http://schemas.microsoft.com/office/word/2010/wordprocessingCanvas" xmlns:cx="http://schemas.microsoft.com/office/drawing/2014/chartex" xmlns:cx1="http://schemas.microsoft.com/office/drawing/2015/9/8/chartex" xmlns:cx2="http://schemas.microsoft.com/office/drawing/2015/10/21/chartex" xmlns:cx3="http://schemas.microsoft.com/office/drawing/2016/5/9/chartex" xmlns:cx4="http://schemas.microsoft.com/office/drawing/2016/5/10/chartex" xmlns:cx5="http://schemas.microsoft.com/office/drawing/2016/5/11/chartex" xmlns:cx6="http://schemas.microsoft.com/office/drawing/2016/5/12/chartex" xmlns:cx7="http://schemas.microsoft.com/office/drawing/2016/5/13/chartex" xmlns:cx8="http://schemas.microsoft.com/office/drawing/2016/5/14/chartex" xmlns:mc="http://schemas.openxmlformats.org/markup-compatibility/2006" xmlns:aink="http://schemas.microsoft.com/office/drawing/2016/ink" xmlns:am3d="http://schemas.microsoft.com/office/drawing/2017/model3d" xmlns:o="urn:schemas-microsoft-com:office:office" xmlns:oel="http://schemas.microsoft.com/office/2019/extlst" xmlns:r="http://schemas.openxmlformats.org/officeDocument/2006/relationships" xmlns:m="http://schemas.openxmlformats.org/officeDocument/2006/math" xmlns:v="urn:schemas-microsoft-com:vml" xmlns:wp14="http://schemas.microsoft.com/office/word/2010/wordprocessingDrawing" xmlns:wp="http://schemas.openxmlformats.org/drawingml/2006/wordprocessingDrawing" xmlns:w10="urn:schemas-microsoft-com:office:word" xmlns:w="http://schemas.openxmlformats.org/wordprocessingml/2006/main" xmlns:w14="http://schemas.microsoft.com/office/word/2010/wordml" xmlns:w15="http://schemas.microsoft.com/office/word/2012/wordml" xmlns:w16cex="http://schemas.microsoft.com/office/word/2018/wordml/cex" xmlns:w16cid="http://schemas.microsoft.com/office/word/2016/wordml/cid" xmlns:w16="http://schemas.microsoft.com/office/word/2018/wordml" xmlns:w16sdtdh="http://schemas.microsoft.com/office/word/2020/wordml/sdtdatahash" xmlns:w16se="http://schemas.microsoft.com/office/word/2015/wordml/symex" xmlns:wpg="http://schemas.microsoft.com/office/word/2010/wordprocessingGroup" xmlns:wpi="http://schemas.microsoft.com/office/word/2010/wordprocessingInk" xmlns:wne="http://schemas.microsoft.com/office/word/2006/wordml" xmlns:wps="http://schemas.microsoft.com/office/word/2010/wordprocessingShape" mc:Ignorable="w14 w15 w16se w16cid w16 w16cex w16sdtdh wp14">
   <w:footnote w:type="separator" w:id="-1">
     <w:p>
       <w:r>
@@ -2163,7 +2699,7 @@
 </file>
 
 <file path=word/header1.xml><?xml version="1.0" encoding="utf-8"?>
-<w:hdr xmlns:wpc="http://schemas.microsoft.com/office/word/2010/wordprocessingCanvas" xmlns:cx="http://schemas.microsoft.com/office/drawing/2014/chartex" xmlns:cx1="http://schemas.microsoft.com/office/drawing/2015/9/8/chartex" xmlns:cx2="http://schemas.microsoft.com/office/drawing/2015/10/21/chartex" xmlns:cx3="http://schemas.microsoft.com/office/drawing/2016/5/9/chartex" xmlns:cx4="http://schemas.microsoft.com/office/drawing/2016/5/10/chartex" xmlns:cx5="http://schemas.microsoft.com/office/drawing/2016/5/11/chartex" xmlns:cx6="http://schemas.microsoft.com/office/drawing/2016/5/12/chartex" xmlns:cx7="http://schemas.microsoft.com/office/drawing/2016/5/13/chartex" xmlns:cx8="http://schemas.microsoft.com/office/drawing/2016/5/14/chartex" xmlns:mc="http://schemas.openxmlformats.org/markup-compatibility/2006" xmlns:aink="http://schemas.microsoft.com/office/drawing/2016/ink" xmlns:am3d="http://schemas.microsoft.com/office/drawing/2017/model3d" xmlns:o="urn:schemas-microsoft-com:office:office" xmlns:r="http://schemas.openxmlformats.org/officeDocument/2006/relationships" xmlns:m="http://schemas.openxmlformats.org/officeDocument/2006/math" xmlns:v="urn:schemas-microsoft-com:vml" xmlns:wp14="http://schemas.microsoft.com/office/word/2010/wordprocessingDrawing" xmlns:wp="http://schemas.openxmlformats.org/drawingml/2006/wordprocessingDrawing" xmlns:w10="urn:schemas-microsoft-com:office:word" xmlns:w="http://schemas.openxmlformats.org/wordprocessingml/2006/main" xmlns:w14="http://schemas.microsoft.com/office/word/2010/wordml" xmlns:w15="http://schemas.microsoft.com/office/word/2012/wordml" xmlns:w16cex="http://schemas.microsoft.com/office/word/2018/wordml/cex" xmlns:w16cid="http://schemas.microsoft.com/office/word/2016/wordml/cid" xmlns:w16="http://schemas.microsoft.com/office/word/2018/wordml" xmlns:w16sdtdh="http://schemas.microsoft.com/office/word/2020/wordml/sdtdatahash" xmlns:w16se="http://schemas.microsoft.com/office/word/2015/wordml/symex" xmlns:wpg="http://schemas.microsoft.com/office/word/2010/wordprocessingGroup" xmlns:wpi="http://schemas.microsoft.com/office/word/2010/wordprocessingInk" xmlns:wne="http://schemas.microsoft.com/office/word/2006/wordml" xmlns:wps="http://schemas.microsoft.com/office/word/2010/wordprocessingShape" mc:Ignorable="w14 w15 w16se w16cid w16 w16cex w16sdtdh wp14">
+<w:hdr xmlns:wpc="http://schemas.microsoft.com/office/word/2010/wordprocessingCanvas" xmlns:cx="http://schemas.microsoft.com/office/drawing/2014/chartex" xmlns:cx1="http://schemas.microsoft.com/office/drawing/2015/9/8/chartex" xmlns:cx2="http://schemas.microsoft.com/office/drawing/2015/10/21/chartex" xmlns:cx3="http://schemas.microsoft.com/office/drawing/2016/5/9/chartex" xmlns:cx4="http://schemas.microsoft.com/office/drawing/2016/5/10/chartex" xmlns:cx5="http://schemas.microsoft.com/office/drawing/2016/5/11/chartex" xmlns:cx6="http://schemas.microsoft.com/office/drawing/2016/5/12/chartex" xmlns:cx7="http://schemas.microsoft.com/office/drawing/2016/5/13/chartex" xmlns:cx8="http://schemas.microsoft.com/office/drawing/2016/5/14/chartex" xmlns:mc="http://schemas.openxmlformats.org/markup-compatibility/2006" xmlns:aink="http://schemas.microsoft.com/office/drawing/2016/ink" xmlns:am3d="http://schemas.microsoft.com/office/drawing/2017/model3d" xmlns:o="urn:schemas-microsoft-com:office:office" xmlns:oel="http://schemas.microsoft.com/office/2019/extlst" xmlns:r="http://schemas.openxmlformats.org/officeDocument/2006/relationships" xmlns:m="http://schemas.openxmlformats.org/officeDocument/2006/math" xmlns:v="urn:schemas-microsoft-com:vml" xmlns:wp14="http://schemas.microsoft.com/office/word/2010/wordprocessingDrawing" xmlns:wp="http://schemas.openxmlformats.org/drawingml/2006/wordprocessingDrawing" xmlns:w10="urn:schemas-microsoft-com:office:word" xmlns:w="http://schemas.openxmlformats.org/wordprocessingml/2006/main" xmlns:w14="http://schemas.microsoft.com/office/word/2010/wordml" xmlns:w15="http://schemas.microsoft.com/office/word/2012/wordml" xmlns:w16cex="http://schemas.microsoft.com/office/word/2018/wordml/cex" xmlns:w16cid="http://schemas.microsoft.com/office/word/2016/wordml/cid" xmlns:w16="http://schemas.microsoft.com/office/word/2018/wordml" xmlns:w16sdtdh="http://schemas.microsoft.com/office/word/2020/wordml/sdtdatahash" xmlns:w16se="http://schemas.microsoft.com/office/word/2015/wordml/symex" xmlns:wpg="http://schemas.microsoft.com/office/word/2010/wordprocessingGroup" xmlns:wpi="http://schemas.microsoft.com/office/word/2010/wordprocessingInk" xmlns:wne="http://schemas.microsoft.com/office/word/2006/wordml" xmlns:wps="http://schemas.microsoft.com/office/word/2010/wordprocessingShape" mc:Ignorable="w14 w15 w16se w16cid w16 w16cex w16sdtdh wp14">
   <w:p>
     <w:pPr>
       <w:pStyle w:val="Intestazione"/>
@@ -2220,7 +2756,7 @@
         <w:lang w:eastAsia="it-IT"/>
       </w:rPr>
       <w:pict w14:anchorId="17C97B13">
-        <v:shape id="_x0000_i1112" type="#_x0000_t75" style="width:102pt;height:63.6pt" filled="t">
+        <v:shape id="_x0000_i1025" type="#_x0000_t75" style="width:102pt;height:63.75pt" filled="t">
           <v:fill opacity="0" color2="black"/>
           <v:imagedata r:id="rId2" o:title="" croptop="-3f" cropbottom="-3f" cropleft="-2f" cropright="-2f"/>
         </v:shape>
@@ -2251,7 +2787,7 @@
 </file>
 
 <file path=word/header2.xml><?xml version="1.0" encoding="utf-8"?>
-<w:hdr xmlns:wpc="http://schemas.microsoft.com/office/word/2010/wordprocessingCanvas" xmlns:cx="http://schemas.microsoft.com/office/drawing/2014/chartex" xmlns:cx1="http://schemas.microsoft.com/office/drawing/2015/9/8/chartex" xmlns:cx2="http://schemas.microsoft.com/office/drawing/2015/10/21/chartex" xmlns:cx3="http://schemas.microsoft.com/office/drawing/2016/5/9/chartex" xmlns:cx4="http://schemas.microsoft.com/office/drawing/2016/5/10/chartex" xmlns:cx5="http://schemas.microsoft.com/office/drawing/2016/5/11/chartex" xmlns:cx6="http://schemas.microsoft.com/office/drawing/2016/5/12/chartex" xmlns:cx7="http://schemas.microsoft.com/office/drawing/2016/5/13/chartex" xmlns:cx8="http://schemas.microsoft.com/office/drawing/2016/5/14/chartex" xmlns:mc="http://schemas.openxmlformats.org/markup-compatibility/2006" xmlns:aink="http://schemas.microsoft.com/office/drawing/2016/ink" xmlns:am3d="http://schemas.microsoft.com/office/drawing/2017/model3d" xmlns:o="urn:schemas-microsoft-com:office:office" xmlns:r="http://schemas.openxmlformats.org/officeDocument/2006/relationships" xmlns:m="http://schemas.openxmlformats.org/officeDocument/2006/math" xmlns:v="urn:schemas-microsoft-com:vml" xmlns:wp14="http://schemas.microsoft.com/office/word/2010/wordprocessingDrawing" xmlns:wp="http://schemas.openxmlformats.org/drawingml/2006/wordprocessingDrawing" xmlns:w10="urn:schemas-microsoft-com:office:word" xmlns:w="http://schemas.openxmlformats.org/wordprocessingml/2006/main" xmlns:w14="http://schemas.microsoft.com/office/word/2010/wordml" xmlns:w15="http://schemas.microsoft.com/office/word/2012/wordml" xmlns:w16cex="http://schemas.microsoft.com/office/word/2018/wordml/cex" xmlns:w16cid="http://schemas.microsoft.com/office/word/2016/wordml/cid" xmlns:w16="http://schemas.microsoft.com/office/word/2018/wordml" xmlns:w16sdtdh="http://schemas.microsoft.com/office/word/2020/wordml/sdtdatahash" xmlns:w16se="http://schemas.microsoft.com/office/word/2015/wordml/symex" xmlns:wpg="http://schemas.microsoft.com/office/word/2010/wordprocessingGroup" xmlns:wpi="http://schemas.microsoft.com/office/word/2010/wordprocessingInk" xmlns:wne="http://schemas.microsoft.com/office/word/2006/wordml" xmlns:wps="http://schemas.microsoft.com/office/word/2010/wordprocessingShape" mc:Ignorable="w14 w15 w16se w16cid w16 w16cex w16sdtdh wp14">
+<w:hdr xmlns:wpc="http://schemas.microsoft.com/office/word/2010/wordprocessingCanvas" xmlns:cx="http://schemas.microsoft.com/office/drawing/2014/chartex" xmlns:cx1="http://schemas.microsoft.com/office/drawing/2015/9/8/chartex" xmlns:cx2="http://schemas.microsoft.com/office/drawing/2015/10/21/chartex" xmlns:cx3="http://schemas.microsoft.com/office/drawing/2016/5/9/chartex" xmlns:cx4="http://schemas.microsoft.com/office/drawing/2016/5/10/chartex" xmlns:cx5="http://schemas.microsoft.com/office/drawing/2016/5/11/chartex" xmlns:cx6="http://schemas.microsoft.com/office/drawing/2016/5/12/chartex" xmlns:cx7="http://schemas.microsoft.com/office/drawing/2016/5/13/chartex" xmlns:cx8="http://schemas.microsoft.com/office/drawing/2016/5/14/chartex" xmlns:mc="http://schemas.openxmlformats.org/markup-compatibility/2006" xmlns:aink="http://schemas.microsoft.com/office/drawing/2016/ink" xmlns:am3d="http://schemas.microsoft.com/office/drawing/2017/model3d" xmlns:o="urn:schemas-microsoft-com:office:office" xmlns:oel="http://schemas.microsoft.com/office/2019/extlst" xmlns:r="http://schemas.openxmlformats.org/officeDocument/2006/relationships" xmlns:m="http://schemas.openxmlformats.org/officeDocument/2006/math" xmlns:v="urn:schemas-microsoft-com:vml" xmlns:wp14="http://schemas.microsoft.com/office/word/2010/wordprocessingDrawing" xmlns:wp="http://schemas.openxmlformats.org/drawingml/2006/wordprocessingDrawing" xmlns:w10="urn:schemas-microsoft-com:office:word" xmlns:w="http://schemas.openxmlformats.org/wordprocessingml/2006/main" xmlns:w14="http://schemas.microsoft.com/office/word/2010/wordml" xmlns:w15="http://schemas.microsoft.com/office/word/2012/wordml" xmlns:w16cex="http://schemas.microsoft.com/office/word/2018/wordml/cex" xmlns:w16cid="http://schemas.microsoft.com/office/word/2016/wordml/cid" xmlns:w16="http://schemas.microsoft.com/office/word/2018/wordml" xmlns:w16sdtdh="http://schemas.microsoft.com/office/word/2020/wordml/sdtdatahash" xmlns:w16se="http://schemas.microsoft.com/office/word/2015/wordml/symex" xmlns:wpg="http://schemas.microsoft.com/office/word/2010/wordprocessingGroup" xmlns:wpi="http://schemas.microsoft.com/office/word/2010/wordprocessingInk" xmlns:wne="http://schemas.microsoft.com/office/word/2006/wordml" xmlns:wps="http://schemas.microsoft.com/office/word/2010/wordprocessingShape" mc:Ignorable="w14 w15 w16se w16cid w16 w16cex w16sdtdh wp14">
   <w:p>
     <w:pPr>
       <w:pStyle w:val="Intestazione"/>
@@ -2315,7 +2851,7 @@
         <w:lang w:eastAsia="it-IT"/>
       </w:rPr>
       <w:pict w14:anchorId="067C0A2B">
-        <v:shape id="_x0000_i1109" type="#_x0000_t75" style="width:102pt;height:63.6pt" filled="t">
+        <v:shape id="_x0000_i1026" type="#_x0000_t75" style="width:102pt;height:63.75pt" filled="t">
           <v:fill opacity="0" color2="black"/>
           <v:imagedata r:id="rId2" o:title="" croptop="-3f" cropbottom="-3f" cropleft="-2f" cropright="-2f"/>
         </v:shape>
@@ -2340,7 +2876,7 @@
 </file>
 
 <file path=word/numbering.xml><?xml version="1.0" encoding="utf-8"?>
-<w:numbering xmlns:wpc="http://schemas.microsoft.com/office/word/2010/wordprocessingCanvas" xmlns:cx="http://schemas.microsoft.com/office/drawing/2014/chartex" xmlns:cx1="http://schemas.microsoft.com/office/drawing/2015/9/8/chartex" xmlns:cx2="http://schemas.microsoft.com/office/drawing/2015/10/21/chartex" xmlns:cx3="http://schemas.microsoft.com/office/drawing/2016/5/9/chartex" xmlns:cx4="http://schemas.microsoft.com/office/drawing/2016/5/10/chartex" xmlns:cx5="http://schemas.microsoft.com/office/drawing/2016/5/11/chartex" xmlns:cx6="http://schemas.microsoft.com/office/drawing/2016/5/12/chartex" xmlns:cx7="http://schemas.microsoft.com/office/drawing/2016/5/13/chartex" xmlns:cx8="http://schemas.microsoft.com/office/drawing/2016/5/14/chartex" xmlns:mc="http://schemas.openxmlformats.org/markup-compatibility/2006" xmlns:aink="http://schemas.microsoft.com/office/drawing/2016/ink" xmlns:am3d="http://schemas.microsoft.com/office/drawing/2017/model3d" xmlns:o="urn:schemas-microsoft-com:office:office" xmlns:r="http://schemas.openxmlformats.org/officeDocument/2006/relationships" xmlns:m="http://schemas.openxmlformats.org/officeDocument/2006/math" xmlns:v="urn:schemas-microsoft-com:vml" xmlns:wp14="http://schemas.microsoft.com/office/word/2010/wordprocessingDrawing" xmlns:wp="http://schemas.openxmlformats.org/drawingml/2006/wordprocessingDrawing" xmlns:w10="urn:schemas-microsoft-com:office:word" xmlns:w="http://schemas.openxmlformats.org/wordprocessingml/2006/main" xmlns:w14="http://schemas.microsoft.com/office/word/2010/wordml" xmlns:w15="http://schemas.microsoft.com/office/word/2012/wordml" xmlns:w16cex="http://schemas.microsoft.com/office/word/2018/wordml/cex" xmlns:w16cid="http://schemas.microsoft.com/office/word/2016/wordml/cid" xmlns:w16="http://schemas.microsoft.com/office/word/2018/wordml" xmlns:w16sdtdh="http://schemas.microsoft.com/office/word/2020/wordml/sdtdatahash" xmlns:w16se="http://schemas.microsoft.com/office/word/2015/wordml/symex" xmlns:wpg="http://schemas.microsoft.com/office/word/2010/wordprocessingGroup" xmlns:wpi="http://schemas.microsoft.com/office/word/2010/wordprocessingInk" xmlns:wne="http://schemas.microsoft.com/office/word/2006/wordml" xmlns:wps="http://schemas.microsoft.com/office/word/2010/wordprocessingShape" mc:Ignorable="w14 w15 w16se w16cid w16 w16cex w16sdtdh wp14">
+<w:numbering xmlns:wpc="http://schemas.microsoft.com/office/word/2010/wordprocessingCanvas" xmlns:cx="http://schemas.microsoft.com/office/drawing/2014/chartex" xmlns:cx1="http://schemas.microsoft.com/office/drawing/2015/9/8/chartex" xmlns:cx2="http://schemas.microsoft.com/office/drawing/2015/10/21/chartex" xmlns:cx3="http://schemas.microsoft.com/office/drawing/2016/5/9/chartex" xmlns:cx4="http://schemas.microsoft.com/office/drawing/2016/5/10/chartex" xmlns:cx5="http://schemas.microsoft.com/office/drawing/2016/5/11/chartex" xmlns:cx6="http://schemas.microsoft.com/office/drawing/2016/5/12/chartex" xmlns:cx7="http://schemas.microsoft.com/office/drawing/2016/5/13/chartex" xmlns:cx8="http://schemas.microsoft.com/office/drawing/2016/5/14/chartex" xmlns:mc="http://schemas.openxmlformats.org/markup-compatibility/2006" xmlns:aink="http://schemas.microsoft.com/office/drawing/2016/ink" xmlns:am3d="http://schemas.microsoft.com/office/drawing/2017/model3d" xmlns:o="urn:schemas-microsoft-com:office:office" xmlns:oel="http://schemas.microsoft.com/office/2019/extlst" xmlns:r="http://schemas.openxmlformats.org/officeDocument/2006/relationships" xmlns:m="http://schemas.openxmlformats.org/officeDocument/2006/math" xmlns:v="urn:schemas-microsoft-com:vml" xmlns:wp14="http://schemas.microsoft.com/office/word/2010/wordprocessingDrawing" xmlns:wp="http://schemas.openxmlformats.org/drawingml/2006/wordprocessingDrawing" xmlns:w10="urn:schemas-microsoft-com:office:word" xmlns:w="http://schemas.openxmlformats.org/wordprocessingml/2006/main" xmlns:w14="http://schemas.microsoft.com/office/word/2010/wordml" xmlns:w15="http://schemas.microsoft.com/office/word/2012/wordml" xmlns:w16cex="http://schemas.microsoft.com/office/word/2018/wordml/cex" xmlns:w16cid="http://schemas.microsoft.com/office/word/2016/wordml/cid" xmlns:w16="http://schemas.microsoft.com/office/word/2018/wordml" xmlns:w16sdtdh="http://schemas.microsoft.com/office/word/2020/wordml/sdtdatahash" xmlns:w16se="http://schemas.microsoft.com/office/word/2015/wordml/symex" xmlns:wpg="http://schemas.microsoft.com/office/word/2010/wordprocessingGroup" xmlns:wpi="http://schemas.microsoft.com/office/word/2010/wordprocessingInk" xmlns:wne="http://schemas.microsoft.com/office/word/2006/wordml" xmlns:wps="http://schemas.microsoft.com/office/word/2010/wordprocessingShape" mc:Ignorable="w14 w15 w16se w16cid w16 w16cex w16sdtdh wp14">
   <w:abstractNum w:abstractNumId="0" w15:restartNumberingAfterBreak="0">
     <w:nsid w:val="00000001"/>
     <w:multiLevelType w:val="multilevel"/>
@@ -2989,19 +3525,19 @@
       </w:rPr>
     </w:lvl>
   </w:abstractNum>
-  <w:num w:numId="1">
+  <w:num w:numId="1" w16cid:durableId="876937627">
     <w:abstractNumId w:val="0"/>
   </w:num>
-  <w:num w:numId="2">
+  <w:num w:numId="2" w16cid:durableId="468204377">
     <w:abstractNumId w:val="1"/>
   </w:num>
-  <w:num w:numId="3">
+  <w:num w:numId="3" w16cid:durableId="1992828480">
     <w:abstractNumId w:val="2"/>
   </w:num>
-  <w:num w:numId="4">
+  <w:num w:numId="4" w16cid:durableId="61296842">
     <w:abstractNumId w:val="3"/>
   </w:num>
-  <w:num w:numId="5">
+  <w:num w:numId="5" w16cid:durableId="48573497">
     <w:abstractNumId w:val="4"/>
   </w:num>
 </w:numbering>

</xml_diff>